<commit_message>
Removed some files from T-SQL folder and Renamed it
</commit_message>
<xml_diff>
--- a/Networking/daas.ng_Networking_fundamental_assignment_TEAM_K8S.docx
+++ b/Networking/daas.ng_Networking_fundamental_assignment_TEAM_K8S.docx
@@ -56,7 +56,7 @@
                 <w:sz w:val="26"/>
                 <w:szCs w:val="26"/>
               </w:rPr>
-              <w:t>E.g. Team-</w:t>
+              <w:t>Team-</w:t>
             </w:r>
             <w:r>
               <w:rPr>
@@ -118,7 +118,23 @@
                 <w:sz w:val="26"/>
                 <w:szCs w:val="26"/>
               </w:rPr>
-              <w:t>Omeh, Chukwuemeka</w:t>
+              <w:t>Gideon</w:t>
+            </w:r>
+            <w:r>
+              <w:rPr>
+                <w:rFonts w:ascii="Georgia" w:hAnsi="Georgia"/>
+                <w:sz w:val="26"/>
+                <w:szCs w:val="26"/>
+              </w:rPr>
+              <w:t xml:space="preserve">, </w:t>
+            </w:r>
+            <w:r>
+              <w:rPr>
+                <w:rFonts w:ascii="Georgia" w:hAnsi="Georgia"/>
+                <w:sz w:val="26"/>
+                <w:szCs w:val="26"/>
+              </w:rPr>
+              <w:t>Ayandele</w:t>
             </w:r>
           </w:p>
           <w:p>
@@ -134,6 +150,14 @@
                 <w:szCs w:val="26"/>
               </w:rPr>
             </w:pPr>
+            <w:r>
+              <w:rPr>
+                <w:rFonts w:ascii="Georgia" w:hAnsi="Georgia"/>
+                <w:sz w:val="26"/>
+                <w:szCs w:val="26"/>
+              </w:rPr>
+              <w:t>Omeh, Chukwuemeka</w:t>
+            </w:r>
           </w:p>
           <w:p>
             <w:pPr>
@@ -154,7 +178,23 @@
                 <w:sz w:val="26"/>
                 <w:szCs w:val="26"/>
               </w:rPr>
-              <w:t xml:space="preserve">  </w:t>
+              <w:t xml:space="preserve"> </w:t>
+            </w:r>
+            <w:r>
+              <w:rPr>
+                <w:rFonts w:ascii="Georgia" w:hAnsi="Georgia"/>
+                <w:sz w:val="26"/>
+                <w:szCs w:val="26"/>
+              </w:rPr>
+              <w:t>Victor Adewoye</w:t>
+            </w:r>
+            <w:r>
+              <w:rPr>
+                <w:rFonts w:ascii="Georgia" w:hAnsi="Georgia"/>
+                <w:sz w:val="26"/>
+                <w:szCs w:val="26"/>
+              </w:rPr>
+              <w:t xml:space="preserve"> </w:t>
             </w:r>
           </w:p>
           <w:p>
@@ -178,6 +218,14 @@
               </w:rPr>
               <w:t xml:space="preserve"> </w:t>
             </w:r>
+            <w:r>
+              <w:rPr>
+                <w:rFonts w:ascii="Georgia" w:hAnsi="Georgia"/>
+                <w:sz w:val="26"/>
+                <w:szCs w:val="26"/>
+              </w:rPr>
+              <w:t>Kenechukwu Nzute</w:t>
+            </w:r>
           </w:p>
           <w:p>
             <w:pPr>
@@ -200,6 +248,14 @@
               </w:rPr>
               <w:t xml:space="preserve"> </w:t>
             </w:r>
+            <w:r>
+              <w:rPr>
+                <w:rFonts w:ascii="Georgia" w:hAnsi="Georgia"/>
+                <w:sz w:val="26"/>
+                <w:szCs w:val="26"/>
+              </w:rPr>
+              <w:t>Luke Ihuoma</w:t>
+            </w:r>
           </w:p>
           <w:p>
             <w:pPr>
@@ -222,6 +278,14 @@
               </w:rPr>
               <w:t xml:space="preserve"> </w:t>
             </w:r>
+            <w:r>
+              <w:rPr>
+                <w:rFonts w:ascii="Georgia" w:hAnsi="Georgia"/>
+                <w:sz w:val="26"/>
+                <w:szCs w:val="26"/>
+              </w:rPr>
+              <w:t>Daniel Taiwo</w:t>
+            </w:r>
           </w:p>
           <w:p>
             <w:pPr>
@@ -244,6 +308,22 @@
               </w:rPr>
               <w:t xml:space="preserve"> </w:t>
             </w:r>
+            <w:r>
+              <w:rPr>
+                <w:rFonts w:ascii="Georgia" w:hAnsi="Georgia"/>
+                <w:sz w:val="26"/>
+                <w:szCs w:val="26"/>
+              </w:rPr>
+              <w:t>Jemimah</w:t>
+            </w:r>
+            <w:r>
+              <w:rPr>
+                <w:rFonts w:ascii="Georgia" w:hAnsi="Georgia"/>
+                <w:sz w:val="26"/>
+                <w:szCs w:val="26"/>
+              </w:rPr>
+              <w:t xml:space="preserve"> Sanu</w:t>
+            </w:r>
           </w:p>
           <w:p>
             <w:pPr>
@@ -258,6 +338,14 @@
                 <w:szCs w:val="26"/>
               </w:rPr>
             </w:pPr>
+            <w:r>
+              <w:rPr>
+                <w:rFonts w:ascii="Georgia" w:hAnsi="Georgia"/>
+                <w:sz w:val="26"/>
+                <w:szCs w:val="26"/>
+              </w:rPr>
+              <w:t xml:space="preserve"> David Emmanuel</w:t>
+            </w:r>
           </w:p>
         </w:tc>
       </w:tr>
@@ -305,7 +393,15 @@
                 <w:sz w:val="26"/>
                 <w:szCs w:val="26"/>
               </w:rPr>
-              <w:t>E.g. David</w:t>
+              <w:t>Jemimah</w:t>
+            </w:r>
+            <w:r>
+              <w:rPr>
+                <w:rFonts w:ascii="Georgia" w:hAnsi="Georgia"/>
+                <w:sz w:val="26"/>
+                <w:szCs w:val="26"/>
+              </w:rPr>
+              <w:t xml:space="preserve"> Sanu</w:t>
             </w:r>
           </w:p>
         </w:tc>
@@ -373,14 +469,14 @@
       <w:pPr>
         <w:rPr>
           <w:rFonts w:ascii="Georgia" w:hAnsi="Georgia"/>
-          <w:sz w:val="26"/>
-          <w:szCs w:val="26"/>
-        </w:rPr>
-      </w:pPr>
-    </w:p>
-    <w:p>
-      <w:pPr>
-        <w:jc w:val="center"/>
+          <w:b/>
+          <w:bCs/>
+          <w:sz w:val="26"/>
+          <w:szCs w:val="26"/>
+          <w:u w:val="single"/>
+        </w:rPr>
+      </w:pPr>
+      <w:r>
         <w:rPr>
           <w:rFonts w:ascii="Georgia" w:hAnsi="Georgia"/>
           <w:b/>
@@ -389,20 +485,21 @@
           <w:szCs w:val="26"/>
           <w:u w:val="single"/>
         </w:rPr>
-      </w:pPr>
-      <w:r>
+        <w:t>SOLUTION TO NETWORKING FUNDAMENTALS ASSIGNMENT</w:t>
+      </w:r>
+    </w:p>
+    <w:p>
+      <w:pPr>
         <w:rPr>
           <w:rFonts w:ascii="Georgia" w:hAnsi="Georgia"/>
           <w:b/>
           <w:bCs/>
           <w:sz w:val="26"/>
           <w:szCs w:val="26"/>
-        </w:rPr>
-        <w:t>SOLUTION TO NETWORKING FUNDAMENTALS ASSIGNMENT</w:t>
-      </w:r>
-    </w:p>
-    <w:p>
-      <w:pPr>
+          <w:u w:val="single"/>
+        </w:rPr>
+      </w:pPr>
+      <w:r>
         <w:rPr>
           <w:rFonts w:ascii="Georgia" w:hAnsi="Georgia"/>
           <w:b/>
@@ -411,18 +508,10 @@
           <w:szCs w:val="26"/>
           <w:u w:val="single"/>
         </w:rPr>
-      </w:pPr>
-      <w:r>
-        <w:rPr>
-          <w:rFonts w:ascii="Georgia" w:hAnsi="Georgia"/>
-          <w:b/>
-          <w:bCs/>
-          <w:sz w:val="26"/>
-          <w:szCs w:val="26"/>
-          <w:u w:val="single"/>
-        </w:rPr>
         <w:t>Question One</w:t>
       </w:r>
+      <w:bookmarkStart w:id="0" w:name="_GoBack"/>
+      <w:bookmarkEnd w:id="0"/>
     </w:p>
     <w:p>
       <w:pPr>
@@ -1743,7 +1832,6 @@
           <w:szCs w:val="26"/>
           <w:u w:val="single"/>
         </w:rPr>
-        <w:lastRenderedPageBreak/>
         <w:t>Question Two</w:t>
       </w:r>
     </w:p>
@@ -2554,6 +2642,7 @@
           <w:sz w:val="26"/>
           <w:szCs w:val="26"/>
         </w:rPr>
+        <w:lastRenderedPageBreak/>
         <w:t>Question Three</w:t>
       </w:r>
     </w:p>
@@ -2607,14 +2696,16 @@
         <w:spacing w:after="0" w:line="240" w:lineRule="auto"/>
         <w:rPr>
           <w:rFonts w:ascii="Georgia" w:hAnsi="Georgia" w:cs="Arial"/>
-          <w:color w:val="231F20"/>
-          <w:sz w:val="26"/>
-          <w:szCs w:val="26"/>
-        </w:rPr>
-      </w:pPr>
-      <w:r>
-        <w:rPr>
-          <w:rFonts w:ascii="Georgia" w:hAnsi="Georgia" w:cs="Arial"/>
+          <w:b/>
+          <w:color w:val="231F20"/>
+          <w:sz w:val="26"/>
+          <w:szCs w:val="26"/>
+        </w:rPr>
+      </w:pPr>
+      <w:r>
+        <w:rPr>
+          <w:rFonts w:ascii="Georgia" w:hAnsi="Georgia" w:cs="Arial"/>
+          <w:b/>
           <w:color w:val="231F20"/>
           <w:sz w:val="26"/>
           <w:szCs w:val="26"/>
@@ -2635,6 +2726,7 @@
       <w:r>
         <w:rPr>
           <w:rFonts w:ascii="Georgia" w:hAnsi="Georgia" w:cs="Arial"/>
+          <w:b/>
           <w:color w:val="231F20"/>
           <w:sz w:val="26"/>
           <w:szCs w:val="26"/>
@@ -3729,14 +3821,16 @@
         <w:spacing w:after="0" w:line="240" w:lineRule="auto"/>
         <w:rPr>
           <w:rFonts w:ascii="Georgia" w:hAnsi="Georgia" w:cs="Arial"/>
-          <w:color w:val="231F20"/>
-          <w:sz w:val="26"/>
-          <w:szCs w:val="26"/>
-        </w:rPr>
-      </w:pPr>
-      <w:r>
-        <w:rPr>
-          <w:rFonts w:ascii="Georgia" w:hAnsi="Georgia" w:cs="Arial"/>
+          <w:b/>
+          <w:color w:val="231F20"/>
+          <w:sz w:val="26"/>
+          <w:szCs w:val="26"/>
+        </w:rPr>
+      </w:pPr>
+      <w:r>
+        <w:rPr>
+          <w:rFonts w:ascii="Georgia" w:hAnsi="Georgia" w:cs="Arial"/>
+          <w:b/>
           <w:color w:val="231F20"/>
           <w:sz w:val="26"/>
           <w:szCs w:val="26"/>
@@ -3749,14 +3843,16 @@
         <w:ind w:left="1080"/>
         <w:rPr>
           <w:rFonts w:ascii="Georgia" w:hAnsi="Georgia" w:cs="Arial"/>
-          <w:color w:val="231F20"/>
-          <w:sz w:val="26"/>
-          <w:szCs w:val="26"/>
-        </w:rPr>
-      </w:pPr>
-      <w:r>
-        <w:rPr>
-          <w:rFonts w:ascii="Georgia" w:hAnsi="Georgia" w:cs="Arial"/>
+          <w:b/>
+          <w:color w:val="231F20"/>
+          <w:sz w:val="26"/>
+          <w:szCs w:val="26"/>
+        </w:rPr>
+      </w:pPr>
+      <w:r>
+        <w:rPr>
+          <w:rFonts w:ascii="Georgia" w:hAnsi="Georgia" w:cs="Arial"/>
+          <w:b/>
           <w:color w:val="231F20"/>
           <w:sz w:val="26"/>
           <w:szCs w:val="26"/>
@@ -4523,18 +4619,21 @@
         <w:spacing w:after="0" w:line="240" w:lineRule="auto"/>
         <w:rPr>
           <w:rFonts w:ascii="Georgia" w:hAnsi="Georgia" w:cs="Arial"/>
-          <w:color w:val="231F20"/>
-          <w:sz w:val="26"/>
-          <w:szCs w:val="26"/>
-        </w:rPr>
-      </w:pPr>
-      <w:r>
-        <w:rPr>
-          <w:rFonts w:ascii="Georgia" w:hAnsi="Georgia" w:cs="Arial"/>
-          <w:color w:val="231F20"/>
-          <w:sz w:val="26"/>
-          <w:szCs w:val="26"/>
-        </w:rPr>
+          <w:b/>
+          <w:color w:val="231F20"/>
+          <w:sz w:val="26"/>
+          <w:szCs w:val="26"/>
+        </w:rPr>
+      </w:pPr>
+      <w:r>
+        <w:rPr>
+          <w:rFonts w:ascii="Georgia" w:hAnsi="Georgia" w:cs="Arial"/>
+          <w:b/>
+          <w:color w:val="231F20"/>
+          <w:sz w:val="26"/>
+          <w:szCs w:val="26"/>
+        </w:rPr>
+        <w:lastRenderedPageBreak/>
         <w:t>Number of needed subnets 6</w:t>
       </w:r>
     </w:p>
@@ -4543,19 +4642,42 @@
         <w:ind w:left="1080"/>
         <w:rPr>
           <w:rFonts w:ascii="Georgia" w:hAnsi="Georgia" w:cs="Arial"/>
-          <w:color w:val="231F20"/>
-          <w:sz w:val="26"/>
-          <w:szCs w:val="26"/>
-        </w:rPr>
-      </w:pPr>
-      <w:r>
-        <w:rPr>
-          <w:rFonts w:ascii="Georgia" w:hAnsi="Georgia" w:cs="Arial"/>
+          <w:b/>
+          <w:color w:val="231F20"/>
+          <w:sz w:val="26"/>
+          <w:szCs w:val="26"/>
+        </w:rPr>
+      </w:pPr>
+      <w:r>
+        <w:rPr>
+          <w:rFonts w:ascii="Georgia" w:hAnsi="Georgia" w:cs="Arial"/>
+          <w:b/>
           <w:color w:val="231F20"/>
           <w:sz w:val="26"/>
           <w:szCs w:val="26"/>
         </w:rPr>
         <w:t>Network Address 210.100.56.0</w:t>
+      </w:r>
+    </w:p>
+    <w:p>
+      <w:pPr>
+        <w:rPr>
+          <w:rFonts w:ascii="Georgia" w:hAnsi="Georgia" w:cs="Arial"/>
+          <w:b/>
+          <w:color w:val="231F20"/>
+          <w:sz w:val="26"/>
+          <w:szCs w:val="26"/>
+        </w:rPr>
+      </w:pPr>
+      <w:r>
+        <w:rPr>
+          <w:rFonts w:ascii="Georgia" w:hAnsi="Georgia" w:cs="Arial"/>
+          <w:b/>
+          <w:color w:val="231F20"/>
+          <w:sz w:val="26"/>
+          <w:szCs w:val="26"/>
+        </w:rPr>
+        <w:t>Solution:</w:t>
       </w:r>
     </w:p>
     <w:p>
@@ -5976,14 +6098,16 @@
         <w:spacing w:after="0" w:line="240" w:lineRule="auto"/>
         <w:rPr>
           <w:rFonts w:ascii="Georgia" w:hAnsi="Georgia" w:cs="Arial"/>
-          <w:color w:val="231F20"/>
-          <w:sz w:val="26"/>
-          <w:szCs w:val="26"/>
-        </w:rPr>
-      </w:pPr>
-      <w:r>
-        <w:rPr>
-          <w:rFonts w:ascii="Georgia" w:hAnsi="Georgia" w:cs="Arial"/>
+          <w:b/>
+          <w:color w:val="231F20"/>
+          <w:sz w:val="26"/>
+          <w:szCs w:val="26"/>
+        </w:rPr>
+      </w:pPr>
+      <w:r>
+        <w:rPr>
+          <w:rFonts w:ascii="Georgia" w:hAnsi="Georgia" w:cs="Arial"/>
+          <w:b/>
           <w:color w:val="231F20"/>
           <w:sz w:val="26"/>
           <w:szCs w:val="26"/>
@@ -5995,19 +6119,32 @@
       <w:pPr>
         <w:rPr>
           <w:rFonts w:ascii="Georgia" w:hAnsi="Georgia" w:cs="Arial"/>
-          <w:color w:val="231F20"/>
-          <w:sz w:val="26"/>
-          <w:szCs w:val="26"/>
-        </w:rPr>
-      </w:pPr>
-      <w:r>
-        <w:rPr>
-          <w:rFonts w:ascii="Georgia" w:hAnsi="Georgia" w:cs="Arial"/>
+          <w:b/>
+          <w:color w:val="231F20"/>
+          <w:sz w:val="26"/>
+          <w:szCs w:val="26"/>
+        </w:rPr>
+      </w:pPr>
+      <w:r>
+        <w:rPr>
+          <w:rFonts w:ascii="Georgia" w:hAnsi="Georgia" w:cs="Arial"/>
+          <w:b/>
           <w:color w:val="231F20"/>
           <w:sz w:val="26"/>
           <w:szCs w:val="26"/>
         </w:rPr>
         <w:t xml:space="preserve">              Network Address 195.85.8.0</w:t>
+      </w:r>
+      <w:r>
+        <w:rPr>
+          <w:rFonts w:ascii="Georgia" w:hAnsi="Georgia" w:cs="Arial"/>
+          <w:b/>
+          <w:color w:val="231F20"/>
+          <w:sz w:val="26"/>
+          <w:szCs w:val="26"/>
+        </w:rPr>
+        <w:br/>
+        <w:t>Solution:</w:t>
       </w:r>
     </w:p>
     <w:p>
@@ -6973,6 +7110,16 @@
     </w:p>
     <w:p>
       <w:pPr>
+        <w:rPr>
+          <w:rFonts w:ascii="Georgia" w:hAnsi="Georgia" w:cs="Arial"/>
+          <w:color w:val="231F20"/>
+          <w:sz w:val="26"/>
+          <w:szCs w:val="26"/>
+        </w:rPr>
+      </w:pPr>
+    </w:p>
+    <w:p>
+      <w:pPr>
         <w:pStyle w:val="ListParagraph"/>
         <w:numPr>
           <w:ilvl w:val="0"/>
@@ -6984,18 +7131,21 @@
         <w:spacing w:after="0" w:line="240" w:lineRule="auto"/>
         <w:rPr>
           <w:rFonts w:ascii="Georgia" w:hAnsi="Georgia" w:cs="Arial"/>
-          <w:color w:val="231F20"/>
-          <w:sz w:val="26"/>
-          <w:szCs w:val="26"/>
-        </w:rPr>
-      </w:pPr>
-      <w:r>
-        <w:rPr>
-          <w:rFonts w:ascii="Georgia" w:hAnsi="Georgia" w:cs="Arial"/>
-          <w:color w:val="231F20"/>
-          <w:sz w:val="26"/>
-          <w:szCs w:val="26"/>
-        </w:rPr>
+          <w:b/>
+          <w:color w:val="231F20"/>
+          <w:sz w:val="26"/>
+          <w:szCs w:val="26"/>
+        </w:rPr>
+      </w:pPr>
+      <w:r>
+        <w:rPr>
+          <w:rFonts w:ascii="Georgia" w:hAnsi="Georgia" w:cs="Arial"/>
+          <w:b/>
+          <w:color w:val="231F20"/>
+          <w:sz w:val="26"/>
+          <w:szCs w:val="26"/>
+        </w:rPr>
+        <w:lastRenderedPageBreak/>
         <w:t>Number of needed usable hosts 15</w:t>
       </w:r>
     </w:p>
@@ -7003,19 +7153,42 @@
       <w:pPr>
         <w:rPr>
           <w:rFonts w:ascii="Georgia" w:hAnsi="Georgia" w:cs="Arial"/>
-          <w:color w:val="231F20"/>
-          <w:sz w:val="26"/>
-          <w:szCs w:val="26"/>
-        </w:rPr>
-      </w:pPr>
-      <w:r>
-        <w:rPr>
-          <w:rFonts w:ascii="Georgia" w:hAnsi="Georgia" w:cs="Arial"/>
+          <w:b/>
+          <w:color w:val="231F20"/>
+          <w:sz w:val="26"/>
+          <w:szCs w:val="26"/>
+        </w:rPr>
+      </w:pPr>
+      <w:r>
+        <w:rPr>
+          <w:rFonts w:ascii="Georgia" w:hAnsi="Georgia" w:cs="Arial"/>
+          <w:b/>
           <w:color w:val="231F20"/>
           <w:sz w:val="26"/>
           <w:szCs w:val="26"/>
         </w:rPr>
         <w:t xml:space="preserve">              Network Address 178.100.0.0</w:t>
+      </w:r>
+    </w:p>
+    <w:p>
+      <w:pPr>
+        <w:rPr>
+          <w:rFonts w:ascii="Georgia" w:hAnsi="Georgia" w:cs="Arial"/>
+          <w:b/>
+          <w:color w:val="231F20"/>
+          <w:sz w:val="26"/>
+          <w:szCs w:val="26"/>
+        </w:rPr>
+      </w:pPr>
+      <w:r>
+        <w:rPr>
+          <w:rFonts w:ascii="Georgia" w:hAnsi="Georgia" w:cs="Arial"/>
+          <w:b/>
+          <w:color w:val="231F20"/>
+          <w:sz w:val="26"/>
+          <w:szCs w:val="26"/>
+        </w:rPr>
+        <w:t>Solution:</w:t>
       </w:r>
     </w:p>
     <w:p>
@@ -7041,7 +7214,6 @@
           <w:sz w:val="26"/>
           <w:szCs w:val="26"/>
         </w:rPr>
-        <w:lastRenderedPageBreak/>
         <w:t>2</w:t>
       </w:r>
       <w:r>
@@ -7933,14 +8105,16 @@
         <w:spacing w:after="0" w:line="240" w:lineRule="auto"/>
         <w:rPr>
           <w:rFonts w:ascii="Georgia" w:hAnsi="Georgia" w:cs="Arial"/>
-          <w:color w:val="231F20"/>
-          <w:sz w:val="26"/>
-          <w:szCs w:val="26"/>
-        </w:rPr>
-      </w:pPr>
-      <w:r>
-        <w:rPr>
-          <w:rFonts w:ascii="Georgia" w:hAnsi="Georgia" w:cs="Arial"/>
+          <w:b/>
+          <w:color w:val="231F20"/>
+          <w:sz w:val="26"/>
+          <w:szCs w:val="26"/>
+        </w:rPr>
+      </w:pPr>
+      <w:r>
+        <w:rPr>
+          <w:rFonts w:ascii="Georgia" w:hAnsi="Georgia" w:cs="Arial"/>
+          <w:b/>
           <w:color w:val="231F20"/>
           <w:sz w:val="26"/>
           <w:szCs w:val="26"/>
@@ -7952,19 +8126,42 @@
       <w:pPr>
         <w:rPr>
           <w:rFonts w:ascii="Georgia" w:hAnsi="Georgia" w:cs="Arial"/>
-          <w:color w:val="231F20"/>
-          <w:sz w:val="26"/>
-          <w:szCs w:val="26"/>
-        </w:rPr>
-      </w:pPr>
-      <w:r>
-        <w:rPr>
-          <w:rFonts w:ascii="Georgia" w:hAnsi="Georgia" w:cs="Arial"/>
+          <w:b/>
+          <w:color w:val="231F20"/>
+          <w:sz w:val="26"/>
+          <w:szCs w:val="26"/>
+        </w:rPr>
+      </w:pPr>
+      <w:r>
+        <w:rPr>
+          <w:rFonts w:ascii="Georgia" w:hAnsi="Georgia" w:cs="Arial"/>
+          <w:b/>
           <w:color w:val="231F20"/>
           <w:sz w:val="26"/>
           <w:szCs w:val="26"/>
         </w:rPr>
         <w:t xml:space="preserve">              Network Address 200.175.14.0</w:t>
+      </w:r>
+    </w:p>
+    <w:p>
+      <w:pPr>
+        <w:rPr>
+          <w:rFonts w:ascii="Georgia" w:hAnsi="Georgia" w:cs="Arial"/>
+          <w:b/>
+          <w:color w:val="231F20"/>
+          <w:sz w:val="26"/>
+          <w:szCs w:val="26"/>
+        </w:rPr>
+      </w:pPr>
+      <w:r>
+        <w:rPr>
+          <w:rFonts w:ascii="Georgia" w:hAnsi="Georgia" w:cs="Arial"/>
+          <w:b/>
+          <w:color w:val="231F20"/>
+          <w:sz w:val="26"/>
+          <w:szCs w:val="26"/>
+        </w:rPr>
+        <w:t>Solution:</w:t>
       </w:r>
     </w:p>
     <w:p>
@@ -8716,36 +8913,6 @@
           <w:rFonts w:ascii="Georgia" w:hAnsi="Georgia"/>
           <w:b/>
           <w:bCs/>
-          <w:sz w:val="26"/>
-          <w:szCs w:val="26"/>
-        </w:rPr>
-      </w:pPr>
-    </w:p>
-    <w:p>
-      <w:pPr>
-        <w:rPr>
-          <w:rFonts w:ascii="Georgia" w:hAnsi="Georgia" w:cs="Arial"/>
-          <w:color w:val="231F20"/>
-          <w:sz w:val="26"/>
-          <w:szCs w:val="26"/>
-        </w:rPr>
-      </w:pPr>
-    </w:p>
-    <w:p>
-      <w:pPr>
-        <w:rPr>
-          <w:rFonts w:ascii="Georgia" w:hAnsi="Georgia" w:cs="Arial"/>
-          <w:color w:val="231F20"/>
-          <w:sz w:val="26"/>
-          <w:szCs w:val="26"/>
-        </w:rPr>
-      </w:pPr>
-    </w:p>
-    <w:p>
-      <w:pPr>
-        <w:rPr>
-          <w:rFonts w:ascii="Georgia" w:hAnsi="Georgia" w:cs="Arial"/>
-          <w:color w:val="231F20"/>
           <w:sz w:val="26"/>
           <w:szCs w:val="26"/>
         </w:rPr>
@@ -9490,23 +9657,7 @@
           <w:sz w:val="26"/>
           <w:szCs w:val="26"/>
         </w:rPr>
-        <w:t>Default Subnet Mask = 25</w:t>
-      </w:r>
-      <w:r>
-        <w:rPr>
-          <w:rFonts w:ascii="Georgia" w:hAnsi="Georgia" w:cs="Arial"/>
-          <w:sz w:val="26"/>
-          <w:szCs w:val="26"/>
-        </w:rPr>
-        <w:t>5.255.0</w:t>
-      </w:r>
-      <w:r>
-        <w:rPr>
-          <w:rFonts w:ascii="Georgia" w:hAnsi="Georgia" w:cs="Arial"/>
-          <w:sz w:val="26"/>
-          <w:szCs w:val="26"/>
-        </w:rPr>
-        <w:t>.0</w:t>
+        <w:t>Default Subnet Mask = 255.255.0.0</w:t>
       </w:r>
     </w:p>
     <w:p>
@@ -9560,31 +9711,7 @@
           <w:sz w:val="26"/>
           <w:szCs w:val="26"/>
         </w:rPr>
-        <w:t>n = 5 which will be 32 – 2 = 30</w:t>
-      </w:r>
-      <w:r>
-        <w:rPr>
-          <w:rFonts w:ascii="Georgia" w:hAnsi="Georgia" w:cs="Arial"/>
-          <w:sz w:val="26"/>
-          <w:szCs w:val="26"/>
-        </w:rPr>
-        <w:t xml:space="preserve">, which will accommodate 45 </w:t>
-      </w:r>
-      <w:r>
-        <w:rPr>
-          <w:rFonts w:ascii="Georgia" w:hAnsi="Georgia" w:cs="Arial"/>
-          <w:sz w:val="26"/>
-          <w:szCs w:val="26"/>
-        </w:rPr>
-        <w:t xml:space="preserve">max </w:t>
-      </w:r>
-      <w:r>
-        <w:rPr>
-          <w:rFonts w:ascii="Georgia" w:hAnsi="Georgia" w:cs="Arial"/>
-          <w:sz w:val="26"/>
-          <w:szCs w:val="26"/>
-        </w:rPr>
-        <w:t>usable hosts.</w:t>
+        <w:t>n = 5 which will be 32 – 2 = 30, which will accommodate 45 max usable hosts.</w:t>
       </w:r>
     </w:p>
     <w:p>
@@ -9611,15 +9738,7 @@
           <w:sz w:val="26"/>
           <w:szCs w:val="26"/>
         </w:rPr>
-        <w:t>Incremental Value = 32 which lowest bit after 5</w:t>
-      </w:r>
-      <w:r>
-        <w:rPr>
-          <w:rFonts w:ascii="Georgia" w:hAnsi="Georgia" w:cs="Arial"/>
-          <w:sz w:val="26"/>
-          <w:szCs w:val="26"/>
-        </w:rPr>
-        <w:t>bit given to host on octet 4(32 bit block).</w:t>
+        <w:t>Incremental Value = 32 which lowest bit after 5bit given to host on octet 4(32 bit block).</w:t>
       </w:r>
     </w:p>
     <w:p>
@@ -10427,7 +10546,7 @@
         <w:pStyle w:val="ListParagraph"/>
         <w:numPr>
           <w:ilvl w:val="0"/>
-          <w:numId w:val="4"/>
+          <w:numId w:val="6"/>
         </w:numPr>
         <w:jc w:val="both"/>
         <w:rPr>
@@ -10811,7 +10930,7 @@
         <w:pStyle w:val="ListParagraph"/>
         <w:numPr>
           <w:ilvl w:val="0"/>
-          <w:numId w:val="4"/>
+          <w:numId w:val="7"/>
         </w:numPr>
         <w:autoSpaceDE w:val="0"/>
         <w:autoSpaceDN w:val="0"/>
@@ -10861,7 +10980,25 @@
           <w:sz w:val="26"/>
           <w:szCs w:val="26"/>
         </w:rPr>
-        <w:t>0% growth)</w:t>
+        <w:t>0% growth</w:t>
+      </w:r>
+      <w:r>
+        <w:rPr>
+          <w:rFonts w:ascii="Georgia" w:hAnsi="Georgia" w:cs="Arial"/>
+          <w:color w:val="231F20"/>
+          <w:sz w:val="26"/>
+          <w:szCs w:val="26"/>
+        </w:rPr>
+        <w:t xml:space="preserve">  from 15 hosts</w:t>
+      </w:r>
+      <w:r>
+        <w:rPr>
+          <w:rFonts w:ascii="Georgia" w:hAnsi="Georgia" w:cs="Arial"/>
+          <w:color w:val="231F20"/>
+          <w:sz w:val="26"/>
+          <w:szCs w:val="26"/>
+        </w:rPr>
+        <w:t>)</w:t>
       </w:r>
     </w:p>
     <w:p>
@@ -11203,44 +11340,60 @@
           <w:szCs w:val="26"/>
         </w:rPr>
       </w:pPr>
-    </w:p>
-    <w:p>
-      <w:pPr>
-        <w:autoSpaceDE w:val="0"/>
-        <w:autoSpaceDN w:val="0"/>
-        <w:adjustRightInd w:val="0"/>
-        <w:spacing w:after="0" w:line="240" w:lineRule="auto"/>
-        <w:jc w:val="both"/>
-        <w:rPr>
-          <w:rFonts w:ascii="Georgia" w:hAnsi="Georgia" w:cs="Arial"/>
-          <w:color w:val="231F20"/>
-          <w:sz w:val="26"/>
-          <w:szCs w:val="26"/>
-        </w:rPr>
-      </w:pPr>
-    </w:p>
-    <w:p>
-      <w:pPr>
-        <w:autoSpaceDE w:val="0"/>
-        <w:autoSpaceDN w:val="0"/>
-        <w:adjustRightInd w:val="0"/>
-        <w:spacing w:after="0" w:line="240" w:lineRule="auto"/>
-        <w:jc w:val="both"/>
-        <w:rPr>
-          <w:rFonts w:ascii="Georgia" w:hAnsi="Georgia" w:cs="Arial"/>
-          <w:color w:val="231F20"/>
-          <w:sz w:val="26"/>
-          <w:szCs w:val="26"/>
-        </w:rPr>
-      </w:pPr>
-      <w:r>
-        <w:rPr>
-          <w:rFonts w:ascii="Georgia" w:hAnsi="Georgia" w:cs="Arial"/>
-          <w:color w:val="231F20"/>
-          <w:sz w:val="26"/>
-          <w:szCs w:val="26"/>
-        </w:rPr>
-        <w:t>Now we will take the subnet 135.126.0.96 255.255.255.224.  and break it down further to get a block of 16 hosts for science lab.</w:t>
+      <w:r>
+        <w:rPr>
+          <w:rFonts w:ascii="Georgia" w:hAnsi="Georgia" w:cs="Arial"/>
+          <w:color w:val="231F20"/>
+          <w:sz w:val="26"/>
+          <w:szCs w:val="26"/>
+        </w:rPr>
+        <w:t>If we</w:t>
+      </w:r>
+      <w:r>
+        <w:rPr>
+          <w:rFonts w:ascii="Georgia" w:hAnsi="Georgia" w:cs="Arial"/>
+          <w:color w:val="231F20"/>
+          <w:sz w:val="26"/>
+          <w:szCs w:val="26"/>
+        </w:rPr>
+        <w:t xml:space="preserve"> take the subnet </w:t>
+      </w:r>
+      <w:r>
+        <w:rPr>
+          <w:rFonts w:ascii="Georgia" w:hAnsi="Georgia" w:cs="Arial"/>
+          <w:color w:val="231F20"/>
+          <w:sz w:val="26"/>
+          <w:szCs w:val="26"/>
+        </w:rPr>
+        <w:t xml:space="preserve">of </w:t>
+      </w:r>
+      <w:r>
+        <w:rPr>
+          <w:rFonts w:ascii="Georgia" w:hAnsi="Georgia" w:cs="Arial"/>
+          <w:color w:val="231F20"/>
+          <w:sz w:val="26"/>
+          <w:szCs w:val="26"/>
+        </w:rPr>
+        <w:t xml:space="preserve">135.126.0.96 255.255.255.224.  and break it down further to get a block of 16 hosts for </w:t>
+      </w:r>
+      <w:r>
+        <w:rPr>
+          <w:rFonts w:ascii="Georgia" w:hAnsi="Georgia" w:cs="Arial"/>
+          <w:b/>
+          <w:color w:val="231F20"/>
+          <w:sz w:val="26"/>
+          <w:szCs w:val="26"/>
+        </w:rPr>
+        <w:t>science lab</w:t>
+      </w:r>
+      <w:r>
+        <w:rPr>
+          <w:rFonts w:ascii="Georgia" w:hAnsi="Georgia" w:cs="Arial"/>
+          <w:color w:val="231F20"/>
+          <w:sz w:val="26"/>
+          <w:szCs w:val="26"/>
+        </w:rPr>
+        <w:t>.</w:t>
       </w:r>
       <w:r>
         <w:rPr>
@@ -11753,7 +11906,7 @@
         <w:pStyle w:val="ListParagraph"/>
         <w:numPr>
           <w:ilvl w:val="0"/>
-          <w:numId w:val="4"/>
+          <w:numId w:val="8"/>
         </w:numPr>
         <w:autoSpaceDE w:val="0"/>
         <w:autoSpaceDN w:val="0"/>
@@ -11938,7 +12091,7 @@
         <w:jc w:val="both"/>
         <w:rPr>
           <w:rFonts w:ascii="Georgia" w:hAnsi="Georgia" w:cs="Arial"/>
-          <w:color w:val="231F20"/>
+          <w:color w:val="FF0000"/>
           <w:sz w:val="26"/>
           <w:szCs w:val="26"/>
         </w:rPr>
@@ -11947,16 +12100,17 @@
         <w:rPr>
           <w:rFonts w:ascii="Georgia" w:hAnsi="Georgia" w:cs="Arial"/>
           <w:b/>
-          <w:color w:val="231F20"/>
-          <w:sz w:val="26"/>
-          <w:szCs w:val="26"/>
-        </w:rPr>
+          <w:color w:val="FF0000"/>
+          <w:sz w:val="26"/>
+          <w:szCs w:val="26"/>
+        </w:rPr>
+        <w:lastRenderedPageBreak/>
         <w:t>255.255.255.252</w:t>
       </w:r>
       <w:r>
         <w:rPr>
           <w:rFonts w:ascii="Georgia" w:hAnsi="Georgia" w:cs="Arial"/>
-          <w:color w:val="231F20"/>
+          <w:color w:val="FF0000"/>
           <w:sz w:val="26"/>
           <w:szCs w:val="26"/>
         </w:rPr>
@@ -11966,7 +12120,7 @@
         <w:rPr>
           <w:rFonts w:ascii="Georgia" w:hAnsi="Georgia" w:cs="Arial"/>
           <w:b/>
-          <w:color w:val="231F20"/>
+          <w:color w:val="FF0000"/>
           <w:sz w:val="26"/>
           <w:szCs w:val="26"/>
         </w:rPr>
@@ -11975,11 +12129,20 @@
       <w:r>
         <w:rPr>
           <w:rFonts w:ascii="Georgia" w:hAnsi="Georgia" w:cs="Arial"/>
-          <w:color w:val="231F20"/>
-          <w:sz w:val="26"/>
-          <w:szCs w:val="26"/>
-        </w:rPr>
-        <w:t xml:space="preserve"> is the last subnet we can get from 135.126.0.0 that will give 30% growth across various school units.</w:t>
+          <w:color w:val="FF0000"/>
+          <w:sz w:val="26"/>
+          <w:szCs w:val="26"/>
+        </w:rPr>
+        <w:t xml:space="preserve"> is the last subnet we can get from 135.126.0.0 that will give 30% grow</w:t>
+      </w:r>
+      <w:r>
+        <w:rPr>
+          <w:rFonts w:ascii="Georgia" w:hAnsi="Georgia" w:cs="Arial"/>
+          <w:color w:val="FF0000"/>
+          <w:sz w:val="26"/>
+          <w:szCs w:val="26"/>
+        </w:rPr>
+        <w:t>th across various school units.</w:t>
       </w:r>
     </w:p>
     <w:p>
@@ -11991,22 +12154,7 @@
         <w:jc w:val="both"/>
         <w:rPr>
           <w:rFonts w:ascii="Georgia" w:hAnsi="Georgia" w:cs="Arial"/>
-          <w:color w:val="231F20"/>
-          <w:sz w:val="26"/>
-          <w:szCs w:val="26"/>
-        </w:rPr>
-      </w:pPr>
-    </w:p>
-    <w:p>
-      <w:pPr>
-        <w:autoSpaceDE w:val="0"/>
-        <w:autoSpaceDN w:val="0"/>
-        <w:adjustRightInd w:val="0"/>
-        <w:spacing w:after="0" w:line="240" w:lineRule="auto"/>
-        <w:jc w:val="both"/>
-        <w:rPr>
-          <w:rFonts w:ascii="Georgia" w:hAnsi="Georgia" w:cs="Arial"/>
-          <w:color w:val="231F20"/>
+          <w:color w:val="FF0000"/>
           <w:sz w:val="26"/>
           <w:szCs w:val="26"/>
         </w:rPr>
@@ -12886,20 +13034,6 @@
         </w:tc>
       </w:tr>
     </w:tbl>
-    <w:p>
-      <w:pPr>
-        <w:autoSpaceDE w:val="0"/>
-        <w:autoSpaceDN w:val="0"/>
-        <w:adjustRightInd w:val="0"/>
-        <w:spacing w:after="0" w:line="240" w:lineRule="auto"/>
-        <w:rPr>
-          <w:rFonts w:ascii="Georgia" w:hAnsi="Georgia" w:cs="Arial"/>
-          <w:color w:val="231F20"/>
-          <w:sz w:val="26"/>
-          <w:szCs w:val="26"/>
-        </w:rPr>
-      </w:pPr>
-    </w:p>
     <w:p>
       <w:pPr>
         <w:autoSpaceDE w:val="0"/>
@@ -13043,17 +13177,6 @@
           <w:szCs w:val="26"/>
         </w:rPr>
       </w:pPr>
-    </w:p>
-    <w:p>
-      <w:pPr>
-        <w:jc w:val="both"/>
-        <w:rPr>
-          <w:rFonts w:ascii="Georgia" w:hAnsi="Georgia"/>
-          <w:noProof/>
-          <w:sz w:val="26"/>
-          <w:szCs w:val="26"/>
-        </w:rPr>
-      </w:pPr>
       <w:r>
         <w:rPr>
           <w:rFonts w:ascii="Georgia" w:hAnsi="Georgia" w:cs="Arial"/>
@@ -13107,16 +13230,7 @@
           <w:sz w:val="26"/>
           <w:szCs w:val="26"/>
         </w:rPr>
-        <w:t>172.1</w:t>
-      </w:r>
-      <w:r>
-        <w:rPr>
-          <w:rFonts w:ascii="Georgia" w:hAnsi="Georgia" w:cs="Arial"/>
-          <w:color w:val="231F20"/>
-          <w:sz w:val="26"/>
-          <w:szCs w:val="26"/>
-        </w:rPr>
-        <w:t xml:space="preserve">6.0.0 </w:t>
+        <w:t xml:space="preserve">172.16.0.0 </w:t>
       </w:r>
     </w:p>
     <w:p>
@@ -13492,7 +13606,6 @@
           <w:sz w:val="26"/>
           <w:szCs w:val="26"/>
         </w:rPr>
-        <w:lastRenderedPageBreak/>
         <w:t>2</w:t>
       </w:r>
       <w:r>
@@ -13701,6 +13814,7 @@
           <w:sz w:val="26"/>
           <w:szCs w:val="26"/>
         </w:rPr>
+        <w:lastRenderedPageBreak/>
         <w:t>Default Subnet Mask = 255.255.0.0</w:t>
       </w:r>
     </w:p>
@@ -13728,7 +13842,15 @@
           <w:sz w:val="26"/>
           <w:szCs w:val="26"/>
         </w:rPr>
-        <w:t>Subnet mask = 255.255.255.224</w:t>
+        <w:t>Subnet mask = 255.255.255</w:t>
+      </w:r>
+      <w:r>
+        <w:rPr>
+          <w:rFonts w:ascii="Georgia" w:hAnsi="Georgia" w:cs="Arial"/>
+          <w:sz w:val="26"/>
+          <w:szCs w:val="26"/>
+        </w:rPr>
+        <w:t>.0</w:t>
       </w:r>
     </w:p>
     <w:p>
@@ -13755,7 +13877,15 @@
           <w:sz w:val="26"/>
           <w:szCs w:val="26"/>
         </w:rPr>
-        <w:t>n = 5 which will be 32 – 2 = 30, which will accommodate 45 max usable hosts.</w:t>
+        <w:t>n = 8 which will be 256 – 2 = 254, which will accommodate 254</w:t>
+      </w:r>
+      <w:r>
+        <w:rPr>
+          <w:rFonts w:ascii="Georgia" w:hAnsi="Georgia" w:cs="Arial"/>
+          <w:sz w:val="26"/>
+          <w:szCs w:val="26"/>
+        </w:rPr>
+        <w:t xml:space="preserve"> max usable hosts.</w:t>
       </w:r>
     </w:p>
     <w:p>
@@ -13782,20 +13912,11 @@
           <w:sz w:val="26"/>
           <w:szCs w:val="26"/>
         </w:rPr>
-        <w:t>Incremental Value = 32 which lowest bit after 5bit given to host on octet 4(32 bit block).</w:t>
-      </w:r>
-    </w:p>
-    <w:p>
-      <w:pPr>
-        <w:pStyle w:val="ListParagraph"/>
-        <w:numPr>
-          <w:ilvl w:val="0"/>
-          <w:numId w:val="3"/>
-        </w:numPr>
-        <w:autoSpaceDE w:val="0"/>
-        <w:autoSpaceDN w:val="0"/>
-        <w:adjustRightInd w:val="0"/>
-        <w:spacing w:after="0" w:line="240" w:lineRule="auto"/>
+        <w:t>Legend: Green color of usable host represents the answer.</w:t>
+      </w:r>
+    </w:p>
+    <w:p>
+      <w:pPr>
         <w:jc w:val="both"/>
         <w:rPr>
           <w:rFonts w:ascii="Georgia" w:hAnsi="Georgia" w:cs="Arial"/>
@@ -13803,14 +13924,6 @@
           <w:szCs w:val="26"/>
         </w:rPr>
       </w:pPr>
-      <w:r>
-        <w:rPr>
-          <w:rFonts w:ascii="Georgia" w:hAnsi="Georgia" w:cs="Arial"/>
-          <w:sz w:val="26"/>
-          <w:szCs w:val="26"/>
-        </w:rPr>
-        <w:t>Legend: Green color of usable host represents the answer.</w:t>
-      </w:r>
     </w:p>
     <w:p>
       <w:pPr>
@@ -13821,6 +13934,30 @@
           <w:szCs w:val="26"/>
         </w:rPr>
       </w:pPr>
+      <w:r>
+        <w:rPr>
+          <w:rFonts w:ascii="Georgia" w:hAnsi="Georgia" w:cs="Arial"/>
+          <w:sz w:val="26"/>
+          <w:szCs w:val="26"/>
+        </w:rPr>
+        <w:t>Available IP Block = 172.16 .0.0</w:t>
+      </w:r>
+      <w:r>
+        <w:rPr>
+          <w:rFonts w:ascii="Georgia" w:hAnsi="Georgia" w:cs="Arial"/>
+          <w:sz w:val="26"/>
+          <w:szCs w:val="26"/>
+        </w:rPr>
+        <w:t xml:space="preserve">, with default subnet </w:t>
+      </w:r>
+      <w:r>
+        <w:rPr>
+          <w:rFonts w:ascii="Georgia" w:hAnsi="Georgia" w:cs="Arial"/>
+          <w:sz w:val="26"/>
+          <w:szCs w:val="26"/>
+        </w:rPr>
+        <w:t>= 255.255.0.0</w:t>
+      </w:r>
     </w:p>
     <w:p>
       <w:pPr>
@@ -13837,25 +13974,32 @@
           <w:sz w:val="26"/>
           <w:szCs w:val="26"/>
         </w:rPr>
-        <w:t>Available IP Block = 172.16 .0.0    255.255.0.0</w:t>
-      </w:r>
-    </w:p>
-    <w:p>
-      <w:pPr>
-        <w:jc w:val="both"/>
-        <w:rPr>
-          <w:rFonts w:ascii="Georgia" w:hAnsi="Georgia" w:cs="Arial"/>
-          <w:sz w:val="26"/>
-          <w:szCs w:val="26"/>
-        </w:rPr>
-      </w:pPr>
-      <w:r>
-        <w:rPr>
-          <w:rFonts w:ascii="Georgia" w:hAnsi="Georgia" w:cs="Arial"/>
-          <w:sz w:val="26"/>
-          <w:szCs w:val="26"/>
-        </w:rPr>
         <w:t>Sales department will require a minimum block size of 256</w:t>
+      </w:r>
+      <w:r>
+        <w:rPr>
+          <w:rFonts w:ascii="Georgia" w:hAnsi="Georgia" w:cs="Arial"/>
+          <w:sz w:val="26"/>
+          <w:szCs w:val="26"/>
+        </w:rPr>
+        <w:t>(2</w:t>
+      </w:r>
+      <w:r>
+        <w:rPr>
+          <w:rFonts w:ascii="Georgia" w:hAnsi="Georgia" w:cs="Arial"/>
+          <w:sz w:val="26"/>
+          <w:szCs w:val="26"/>
+          <w:vertAlign w:val="superscript"/>
+        </w:rPr>
+        <w:t>8</w:t>
+      </w:r>
+      <w:r>
+        <w:rPr>
+          <w:rFonts w:ascii="Georgia" w:hAnsi="Georgia" w:cs="Arial"/>
+          <w:sz w:val="26"/>
+          <w:szCs w:val="26"/>
+        </w:rPr>
+        <w:t>)</w:t>
       </w:r>
     </w:p>
     <w:p>
@@ -14094,7 +14238,7 @@
                 <w:sz w:val="20"/>
                 <w:szCs w:val="20"/>
               </w:rPr>
-              <w:t>0</w:t>
+              <w:t>1</w:t>
             </w:r>
           </w:p>
         </w:tc>
@@ -14172,7 +14316,29 @@
                 <w:sz w:val="20"/>
                 <w:szCs w:val="20"/>
               </w:rPr>
-              <w:t>172.16 .0.1 - 197.16 .1.254</w:t>
+              <w:t>172.16 .0.1 - 172</w:t>
+            </w:r>
+            <w:r>
+              <w:rPr>
+                <w:rFonts w:ascii="Georgia" w:hAnsi="Georgia" w:cs="Arial"/>
+                <w:b/>
+                <w:bCs/>
+                <w:color w:val="00B050"/>
+                <w:sz w:val="20"/>
+                <w:szCs w:val="20"/>
+              </w:rPr>
+              <w:t>.16 .0</w:t>
+            </w:r>
+            <w:r>
+              <w:rPr>
+                <w:rFonts w:ascii="Georgia" w:hAnsi="Georgia" w:cs="Arial"/>
+                <w:b/>
+                <w:bCs/>
+                <w:color w:val="00B050"/>
+                <w:sz w:val="20"/>
+                <w:szCs w:val="20"/>
+              </w:rPr>
+              <w:t>.254</w:t>
             </w:r>
           </w:p>
         </w:tc>
@@ -14197,393 +14363,6 @@
                 <w:szCs w:val="20"/>
               </w:rPr>
               <w:t>172.16 .1.255</w:t>
-            </w:r>
-          </w:p>
-        </w:tc>
-      </w:tr>
-      <w:tr>
-        <w:tc>
-          <w:tcPr>
-            <w:tcW w:w="1084" w:type="dxa"/>
-          </w:tcPr>
-          <w:p>
-            <w:pPr>
-              <w:jc w:val="both"/>
-              <w:rPr>
-                <w:rFonts w:ascii="Georgia" w:hAnsi="Georgia" w:cs="Arial"/>
-                <w:color w:val="231F20"/>
-                <w:sz w:val="20"/>
-                <w:szCs w:val="20"/>
-              </w:rPr>
-            </w:pPr>
-            <w:r>
-              <w:rPr>
-                <w:rFonts w:ascii="Georgia" w:hAnsi="Georgia" w:cs="Arial"/>
-                <w:color w:val="231F20"/>
-                <w:sz w:val="20"/>
-                <w:szCs w:val="20"/>
-              </w:rPr>
-              <w:t>1</w:t>
-            </w:r>
-          </w:p>
-        </w:tc>
-        <w:tc>
-          <w:tcPr>
-            <w:tcW w:w="1880" w:type="dxa"/>
-          </w:tcPr>
-          <w:p>
-            <w:pPr>
-              <w:jc w:val="both"/>
-              <w:rPr>
-                <w:rFonts w:ascii="Georgia" w:hAnsi="Georgia" w:cs="Arial"/>
-                <w:color w:val="231F20"/>
-                <w:sz w:val="20"/>
-                <w:szCs w:val="20"/>
-              </w:rPr>
-            </w:pPr>
-            <w:r>
-              <w:rPr>
-                <w:rFonts w:ascii="Georgia" w:hAnsi="Georgia" w:cs="Arial"/>
-                <w:sz w:val="20"/>
-                <w:szCs w:val="20"/>
-              </w:rPr>
-              <w:t>172.16 .2.0</w:t>
-            </w:r>
-          </w:p>
-        </w:tc>
-        <w:tc>
-          <w:tcPr>
-            <w:tcW w:w="1718" w:type="dxa"/>
-          </w:tcPr>
-          <w:p>
-            <w:pPr>
-              <w:jc w:val="both"/>
-              <w:rPr>
-                <w:rFonts w:ascii="Georgia" w:hAnsi="Georgia" w:cs="Arial"/>
-                <w:color w:val="231F20"/>
-                <w:sz w:val="20"/>
-                <w:szCs w:val="20"/>
-              </w:rPr>
-            </w:pPr>
-            <w:r>
-              <w:rPr>
-                <w:rFonts w:ascii="Georgia" w:hAnsi="Georgia" w:cs="Arial"/>
-                <w:color w:val="231F20"/>
-                <w:sz w:val="20"/>
-                <w:szCs w:val="20"/>
-              </w:rPr>
-              <w:t>255.255.254.0</w:t>
-            </w:r>
-          </w:p>
-        </w:tc>
-        <w:tc>
-          <w:tcPr>
-            <w:tcW w:w="3054" w:type="dxa"/>
-          </w:tcPr>
-          <w:p>
-            <w:pPr>
-              <w:jc w:val="both"/>
-              <w:rPr>
-                <w:rFonts w:ascii="Georgia" w:hAnsi="Georgia" w:cs="Arial"/>
-                <w:b/>
-                <w:bCs/>
-                <w:color w:val="00B050"/>
-                <w:sz w:val="20"/>
-                <w:szCs w:val="20"/>
-              </w:rPr>
-            </w:pPr>
-            <w:r>
-              <w:rPr>
-                <w:rFonts w:ascii="Georgia" w:hAnsi="Georgia" w:cs="Arial"/>
-                <w:b/>
-                <w:bCs/>
-                <w:color w:val="00B050"/>
-                <w:sz w:val="20"/>
-                <w:szCs w:val="20"/>
-              </w:rPr>
-              <w:t>172.16 .2.1 - 197.16 .3.254</w:t>
-            </w:r>
-          </w:p>
-        </w:tc>
-        <w:tc>
-          <w:tcPr>
-            <w:tcW w:w="1889" w:type="dxa"/>
-          </w:tcPr>
-          <w:p>
-            <w:pPr>
-              <w:jc w:val="both"/>
-              <w:rPr>
-                <w:rFonts w:ascii="Georgia" w:hAnsi="Georgia" w:cs="Arial"/>
-                <w:color w:val="231F20"/>
-                <w:sz w:val="20"/>
-                <w:szCs w:val="20"/>
-              </w:rPr>
-            </w:pPr>
-            <w:r>
-              <w:rPr>
-                <w:rFonts w:ascii="Georgia" w:hAnsi="Georgia" w:cs="Arial"/>
-                <w:sz w:val="20"/>
-                <w:szCs w:val="20"/>
-              </w:rPr>
-              <w:t>172.16 .3.255</w:t>
-            </w:r>
-          </w:p>
-        </w:tc>
-      </w:tr>
-      <w:tr>
-        <w:tc>
-          <w:tcPr>
-            <w:tcW w:w="1084" w:type="dxa"/>
-          </w:tcPr>
-          <w:p>
-            <w:pPr>
-              <w:jc w:val="both"/>
-              <w:rPr>
-                <w:rFonts w:ascii="Georgia" w:hAnsi="Georgia" w:cs="Arial"/>
-                <w:color w:val="231F20"/>
-                <w:sz w:val="20"/>
-                <w:szCs w:val="20"/>
-              </w:rPr>
-            </w:pPr>
-            <w:r>
-              <w:rPr>
-                <w:rFonts w:ascii="Georgia" w:hAnsi="Georgia" w:cs="Arial"/>
-                <w:color w:val="231F20"/>
-                <w:sz w:val="20"/>
-                <w:szCs w:val="20"/>
-              </w:rPr>
-              <w:t>2</w:t>
-            </w:r>
-          </w:p>
-        </w:tc>
-        <w:tc>
-          <w:tcPr>
-            <w:tcW w:w="1880" w:type="dxa"/>
-          </w:tcPr>
-          <w:p>
-            <w:pPr>
-              <w:jc w:val="both"/>
-              <w:rPr>
-                <w:rFonts w:ascii="Georgia" w:hAnsi="Georgia" w:cs="Arial"/>
-                <w:color w:val="231F20"/>
-                <w:sz w:val="20"/>
-                <w:szCs w:val="20"/>
-              </w:rPr>
-            </w:pPr>
-            <w:r>
-              <w:rPr>
-                <w:rFonts w:ascii="Georgia" w:hAnsi="Georgia" w:cs="Arial"/>
-                <w:sz w:val="20"/>
-                <w:szCs w:val="20"/>
-              </w:rPr>
-              <w:t>172.16 .4.0</w:t>
-            </w:r>
-          </w:p>
-        </w:tc>
-        <w:tc>
-          <w:tcPr>
-            <w:tcW w:w="1718" w:type="dxa"/>
-          </w:tcPr>
-          <w:p>
-            <w:pPr>
-              <w:jc w:val="both"/>
-              <w:rPr>
-                <w:rFonts w:ascii="Georgia" w:hAnsi="Georgia" w:cs="Arial"/>
-                <w:color w:val="231F20"/>
-                <w:sz w:val="20"/>
-                <w:szCs w:val="20"/>
-              </w:rPr>
-            </w:pPr>
-            <w:r>
-              <w:rPr>
-                <w:rFonts w:ascii="Georgia" w:hAnsi="Georgia" w:cs="Arial"/>
-                <w:color w:val="231F20"/>
-                <w:sz w:val="20"/>
-                <w:szCs w:val="20"/>
-              </w:rPr>
-              <w:t>255.255.254.0</w:t>
-            </w:r>
-          </w:p>
-        </w:tc>
-        <w:tc>
-          <w:tcPr>
-            <w:tcW w:w="3054" w:type="dxa"/>
-          </w:tcPr>
-          <w:p>
-            <w:pPr>
-              <w:jc w:val="both"/>
-              <w:rPr>
-                <w:rFonts w:ascii="Georgia" w:hAnsi="Georgia" w:cs="Arial"/>
-                <w:b/>
-                <w:bCs/>
-                <w:color w:val="00B050"/>
-                <w:sz w:val="20"/>
-                <w:szCs w:val="20"/>
-              </w:rPr>
-            </w:pPr>
-            <w:r>
-              <w:rPr>
-                <w:rFonts w:ascii="Georgia" w:hAnsi="Georgia" w:cs="Arial"/>
-                <w:b/>
-                <w:bCs/>
-                <w:color w:val="00B050"/>
-                <w:sz w:val="20"/>
-                <w:szCs w:val="20"/>
-              </w:rPr>
-              <w:t>172.16 .4.1 - 197.16 .5.254</w:t>
-            </w:r>
-          </w:p>
-        </w:tc>
-        <w:tc>
-          <w:tcPr>
-            <w:tcW w:w="1889" w:type="dxa"/>
-          </w:tcPr>
-          <w:p>
-            <w:pPr>
-              <w:jc w:val="both"/>
-              <w:rPr>
-                <w:rFonts w:ascii="Georgia" w:hAnsi="Georgia" w:cs="Arial"/>
-                <w:color w:val="231F20"/>
-                <w:sz w:val="20"/>
-                <w:szCs w:val="20"/>
-              </w:rPr>
-            </w:pPr>
-            <w:r>
-              <w:rPr>
-                <w:rFonts w:ascii="Georgia" w:hAnsi="Georgia" w:cs="Arial"/>
-                <w:sz w:val="20"/>
-                <w:szCs w:val="20"/>
-              </w:rPr>
-              <w:t>172.16 .5.255</w:t>
-            </w:r>
-          </w:p>
-        </w:tc>
-      </w:tr>
-      <w:tr>
-        <w:tc>
-          <w:tcPr>
-            <w:tcW w:w="1084" w:type="dxa"/>
-          </w:tcPr>
-          <w:p>
-            <w:pPr>
-              <w:jc w:val="both"/>
-              <w:rPr>
-                <w:rFonts w:ascii="Georgia" w:hAnsi="Georgia" w:cs="Arial"/>
-                <w:color w:val="231F20"/>
-                <w:sz w:val="20"/>
-                <w:szCs w:val="20"/>
-              </w:rPr>
-            </w:pPr>
-            <w:r>
-              <w:rPr>
-                <w:rFonts w:ascii="Georgia" w:hAnsi="Georgia" w:cs="Arial"/>
-                <w:color w:val="231F20"/>
-                <w:sz w:val="20"/>
-                <w:szCs w:val="20"/>
-              </w:rPr>
-              <w:t>3</w:t>
-            </w:r>
-          </w:p>
-        </w:tc>
-        <w:tc>
-          <w:tcPr>
-            <w:tcW w:w="1880" w:type="dxa"/>
-          </w:tcPr>
-          <w:p>
-            <w:pPr>
-              <w:jc w:val="both"/>
-              <w:rPr>
-                <w:rFonts w:ascii="Georgia" w:hAnsi="Georgia" w:cs="Arial"/>
-                <w:color w:val="231F20"/>
-                <w:sz w:val="20"/>
-                <w:szCs w:val="20"/>
-              </w:rPr>
-            </w:pPr>
-            <w:r>
-              <w:rPr>
-                <w:rFonts w:ascii="Georgia" w:hAnsi="Georgia" w:cs="Arial"/>
-                <w:sz w:val="20"/>
-                <w:szCs w:val="20"/>
-              </w:rPr>
-              <w:t>172.16 .6.0</w:t>
-            </w:r>
-          </w:p>
-        </w:tc>
-        <w:tc>
-          <w:tcPr>
-            <w:tcW w:w="1718" w:type="dxa"/>
-          </w:tcPr>
-          <w:p>
-            <w:pPr>
-              <w:jc w:val="both"/>
-              <w:rPr>
-                <w:rFonts w:ascii="Georgia" w:hAnsi="Georgia" w:cs="Arial"/>
-                <w:color w:val="231F20"/>
-                <w:sz w:val="20"/>
-                <w:szCs w:val="20"/>
-              </w:rPr>
-            </w:pPr>
-            <w:r>
-              <w:rPr>
-                <w:rFonts w:ascii="Georgia" w:hAnsi="Georgia" w:cs="Arial"/>
-                <w:color w:val="231F20"/>
-                <w:sz w:val="20"/>
-                <w:szCs w:val="20"/>
-              </w:rPr>
-              <w:t>255.255.254.0</w:t>
-            </w:r>
-          </w:p>
-        </w:tc>
-        <w:tc>
-          <w:tcPr>
-            <w:tcW w:w="3054" w:type="dxa"/>
-          </w:tcPr>
-          <w:p>
-            <w:pPr>
-              <w:jc w:val="both"/>
-              <w:rPr>
-                <w:rFonts w:ascii="Georgia" w:hAnsi="Georgia" w:cs="Arial"/>
-                <w:b/>
-                <w:bCs/>
-                <w:color w:val="00B050"/>
-                <w:sz w:val="20"/>
-                <w:szCs w:val="20"/>
-              </w:rPr>
-            </w:pPr>
-            <w:r>
-              <w:rPr>
-                <w:rFonts w:ascii="Georgia" w:hAnsi="Georgia" w:cs="Arial"/>
-                <w:b/>
-                <w:bCs/>
-                <w:color w:val="00B050"/>
-                <w:sz w:val="20"/>
-                <w:szCs w:val="20"/>
-              </w:rPr>
-              <w:t>172.16 .6.1 - 197.16 .7.254</w:t>
-            </w:r>
-          </w:p>
-        </w:tc>
-        <w:tc>
-          <w:tcPr>
-            <w:tcW w:w="1889" w:type="dxa"/>
-          </w:tcPr>
-          <w:p>
-            <w:pPr>
-              <w:jc w:val="both"/>
-              <w:rPr>
-                <w:rFonts w:ascii="Georgia" w:hAnsi="Georgia" w:cs="Arial"/>
-                <w:color w:val="231F20"/>
-                <w:sz w:val="20"/>
-                <w:szCs w:val="20"/>
-              </w:rPr>
-            </w:pPr>
-            <w:r>
-              <w:rPr>
-                <w:rFonts w:ascii="Georgia" w:hAnsi="Georgia" w:cs="Arial"/>
-                <w:sz w:val="20"/>
-                <w:szCs w:val="20"/>
-              </w:rPr>
-              <w:t>172.16 .7.255</w:t>
             </w:r>
           </w:p>
         </w:tc>
@@ -14604,7 +14383,7 @@
         <w:pStyle w:val="ListParagraph"/>
         <w:numPr>
           <w:ilvl w:val="0"/>
-          <w:numId w:val="4"/>
+          <w:numId w:val="9"/>
         </w:numPr>
         <w:jc w:val="both"/>
         <w:rPr>
@@ -14620,7 +14399,23 @@
           <w:sz w:val="26"/>
           <w:szCs w:val="26"/>
         </w:rPr>
-        <w:t>So</w:t>
+        <w:t>F</w:t>
+      </w:r>
+      <w:r>
+        <w:rPr>
+          <w:rFonts w:ascii="Georgia" w:hAnsi="Georgia" w:cs="Arial"/>
+          <w:sz w:val="26"/>
+          <w:szCs w:val="26"/>
+        </w:rPr>
+        <w:t>o</w:t>
+      </w:r>
+      <w:r>
+        <w:rPr>
+          <w:rFonts w:ascii="Georgia" w:hAnsi="Georgia" w:cs="Arial"/>
+          <w:sz w:val="26"/>
+          <w:szCs w:val="26"/>
+        </w:rPr>
+        <w:t>r</w:t>
       </w:r>
       <w:r>
         <w:rPr>
@@ -14630,87 +14425,133 @@
           <w:sz w:val="26"/>
           <w:szCs w:val="26"/>
         </w:rPr>
-        <w:t>, Sales =</w:t>
-      </w:r>
-      <w:bookmarkStart w:id="0" w:name="_GoBack"/>
-      <w:bookmarkEnd w:id="0"/>
+        <w:t xml:space="preserve">, Sales =172.16 .0.0 </w:t>
+      </w:r>
       <w:r>
         <w:rPr>
           <w:rFonts w:ascii="Georgia" w:hAnsi="Georgia" w:cs="Arial"/>
           <w:b/>
           <w:bCs/>
-          <w:sz w:val="26"/>
-          <w:szCs w:val="26"/>
-        </w:rPr>
-        <w:t xml:space="preserve">172.16 .0.0 </w:t>
+          <w:color w:val="231F20"/>
+          <w:sz w:val="26"/>
+          <w:szCs w:val="26"/>
+        </w:rPr>
+        <w:t>255.255.254.0 (/23)</w:t>
+      </w:r>
+    </w:p>
+    <w:p>
+      <w:pPr>
+        <w:jc w:val="both"/>
+        <w:rPr>
+          <w:rFonts w:ascii="Georgia" w:hAnsi="Georgia" w:cs="Arial"/>
+          <w:color w:val="231F20"/>
+          <w:sz w:val="26"/>
+          <w:szCs w:val="26"/>
+        </w:rPr>
+      </w:pPr>
+      <w:r>
+        <w:rPr>
+          <w:rFonts w:ascii="Georgia" w:hAnsi="Georgia" w:cs="Arial"/>
+          <w:color w:val="231F20"/>
+          <w:sz w:val="26"/>
+          <w:szCs w:val="26"/>
+        </w:rPr>
+        <w:t xml:space="preserve">Provides 254 usable host </w:t>
+      </w:r>
+      <w:r>
+        <w:rPr>
+          <w:rFonts w:ascii="Georgia" w:hAnsi="Georgia" w:cs="Arial"/>
+          <w:color w:val="231F20"/>
+          <w:sz w:val="26"/>
+          <w:szCs w:val="26"/>
+        </w:rPr>
+        <w:t>addresses</w:t>
+      </w:r>
+      <w:r>
+        <w:rPr>
+          <w:rFonts w:ascii="Georgia" w:hAnsi="Georgia" w:cs="Arial"/>
+          <w:color w:val="231F20"/>
+          <w:sz w:val="26"/>
+          <w:szCs w:val="26"/>
+        </w:rPr>
+        <w:t>. Gives room for about for over 30</w:t>
+      </w:r>
+      <w:r>
+        <w:rPr>
+          <w:rFonts w:ascii="Georgia" w:hAnsi="Georgia" w:cs="Arial"/>
+          <w:color w:val="231F20"/>
+          <w:sz w:val="26"/>
+          <w:szCs w:val="26"/>
+        </w:rPr>
+        <w:t xml:space="preserve">% </w:t>
+      </w:r>
+      <w:r>
+        <w:rPr>
+          <w:rFonts w:ascii="Georgia" w:hAnsi="Georgia" w:cs="Arial"/>
+          <w:color w:val="231F20"/>
+          <w:sz w:val="26"/>
+          <w:szCs w:val="26"/>
+        </w:rPr>
+        <w:t>growths</w:t>
+      </w:r>
+      <w:r>
+        <w:rPr>
+          <w:rFonts w:ascii="Georgia" w:hAnsi="Georgia" w:cs="Arial"/>
+          <w:color w:val="231F20"/>
+          <w:sz w:val="26"/>
+          <w:szCs w:val="26"/>
+        </w:rPr>
+        <w:t>.</w:t>
+      </w:r>
+    </w:p>
+    <w:p>
+      <w:pPr>
+        <w:pStyle w:val="ListParagraph"/>
+        <w:numPr>
+          <w:ilvl w:val="0"/>
+          <w:numId w:val="9"/>
+        </w:numPr>
+        <w:jc w:val="both"/>
+        <w:rPr>
+          <w:rFonts w:ascii="Georgia" w:hAnsi="Georgia" w:cs="Arial"/>
+          <w:color w:val="231F20"/>
+          <w:sz w:val="26"/>
+          <w:szCs w:val="26"/>
+        </w:rPr>
+      </w:pPr>
+      <w:r>
+        <w:rPr>
+          <w:rFonts w:ascii="Georgia" w:hAnsi="Georgia" w:cs="Arial"/>
+          <w:sz w:val="26"/>
+          <w:szCs w:val="26"/>
+        </w:rPr>
+        <w:t>Subnet</w:t>
+      </w:r>
+      <w:r>
+        <w:rPr>
+          <w:rFonts w:ascii="Georgia" w:hAnsi="Georgia" w:cs="Arial"/>
+          <w:sz w:val="26"/>
+          <w:szCs w:val="26"/>
+        </w:rPr>
+        <w:t xml:space="preserve"> 1:</w:t>
+      </w:r>
+      <w:r>
+        <w:rPr>
+          <w:rFonts w:ascii="Georgia" w:hAnsi="Georgia" w:cs="Arial"/>
+          <w:sz w:val="26"/>
+          <w:szCs w:val="26"/>
+        </w:rPr>
+        <w:t xml:space="preserve"> </w:t>
       </w:r>
       <w:r>
         <w:rPr>
           <w:rFonts w:ascii="Georgia" w:hAnsi="Georgia" w:cs="Arial"/>
           <w:b/>
           <w:bCs/>
-          <w:color w:val="231F20"/>
-          <w:sz w:val="26"/>
-          <w:szCs w:val="26"/>
-        </w:rPr>
-        <w:t>255.255.254.0 (/23)</w:t>
-      </w:r>
-    </w:p>
-    <w:p>
-      <w:pPr>
-        <w:jc w:val="both"/>
-        <w:rPr>
-          <w:rFonts w:ascii="Georgia" w:hAnsi="Georgia" w:cs="Arial"/>
-          <w:color w:val="231F20"/>
-          <w:sz w:val="26"/>
-          <w:szCs w:val="26"/>
-        </w:rPr>
-      </w:pPr>
-      <w:r>
-        <w:rPr>
-          <w:rFonts w:ascii="Georgia" w:hAnsi="Georgia" w:cs="Arial"/>
-          <w:color w:val="231F20"/>
-          <w:sz w:val="26"/>
-          <w:szCs w:val="26"/>
-        </w:rPr>
-        <w:t xml:space="preserve">Provides 254 usable host </w:t>
-      </w:r>
-      <w:r>
-        <w:rPr>
-          <w:rFonts w:ascii="Georgia" w:hAnsi="Georgia" w:cs="Arial"/>
-          <w:color w:val="231F20"/>
-          <w:sz w:val="26"/>
-          <w:szCs w:val="26"/>
-        </w:rPr>
-        <w:t>addresses</w:t>
-      </w:r>
-      <w:r>
-        <w:rPr>
-          <w:rFonts w:ascii="Georgia" w:hAnsi="Georgia" w:cs="Arial"/>
-          <w:color w:val="231F20"/>
-          <w:sz w:val="26"/>
-          <w:szCs w:val="26"/>
-        </w:rPr>
-        <w:t>. Gives room for about 37% growth.</w:t>
-      </w:r>
-    </w:p>
-    <w:p>
-      <w:pPr>
-        <w:jc w:val="both"/>
-        <w:rPr>
-          <w:rFonts w:ascii="Georgia" w:hAnsi="Georgia" w:cs="Arial"/>
-          <w:color w:val="231F20"/>
-          <w:sz w:val="26"/>
-          <w:szCs w:val="26"/>
-        </w:rPr>
-      </w:pPr>
-      <w:r>
-        <w:rPr>
-          <w:rFonts w:ascii="Georgia" w:hAnsi="Georgia" w:cs="Arial"/>
-          <w:sz w:val="26"/>
-          <w:szCs w:val="26"/>
-        </w:rPr>
-        <w:t xml:space="preserve">Subnet1; </w:t>
+          <w:sz w:val="26"/>
+          <w:szCs w:val="26"/>
+        </w:rPr>
+        <w:t>172.16 .0</w:t>
       </w:r>
       <w:r>
         <w:rPr>
@@ -14720,13 +14561,33 @@
           <w:sz w:val="26"/>
           <w:szCs w:val="26"/>
         </w:rPr>
-        <w:t xml:space="preserve">172.16 .2.0 </w:t>
+        <w:t>.0</w:t>
       </w:r>
       <w:r>
         <w:rPr>
           <w:rFonts w:ascii="Georgia" w:hAnsi="Georgia" w:cs="Arial"/>
           <w:b/>
           <w:bCs/>
+          <w:sz w:val="26"/>
+          <w:szCs w:val="26"/>
+        </w:rPr>
+        <w:t>,</w:t>
+      </w:r>
+      <w:r>
+        <w:rPr>
+          <w:rFonts w:ascii="Georgia" w:hAnsi="Georgia" w:cs="Arial"/>
+          <w:b/>
+          <w:bCs/>
+          <w:sz w:val="26"/>
+          <w:szCs w:val="26"/>
+        </w:rPr>
+        <w:t xml:space="preserve"> </w:t>
+      </w:r>
+      <w:r>
+        <w:rPr>
+          <w:rFonts w:ascii="Georgia" w:hAnsi="Georgia" w:cs="Arial"/>
+          <w:b/>
+          <w:bCs/>
           <w:color w:val="231F20"/>
           <w:sz w:val="26"/>
           <w:szCs w:val="26"/>
@@ -14758,7 +14619,40 @@
           <w:sz w:val="26"/>
           <w:szCs w:val="26"/>
         </w:rPr>
-        <w:t>New Subnets, 255.255.255.192 (/26)</w:t>
+        <w:t>New Subnets, 255.255.255.192 (/26</w:t>
+      </w:r>
+      <w:r>
+        <w:rPr>
+          <w:rFonts w:ascii="Georgia" w:hAnsi="Georgia" w:cs="Arial"/>
+          <w:sz w:val="26"/>
+          <w:szCs w:val="26"/>
+        </w:rPr>
+        <w:t>)</w:t>
+      </w:r>
+      <w:r>
+        <w:rPr>
+          <w:rFonts w:ascii="Georgia" w:hAnsi="Georgia" w:cs="Arial"/>
+          <w:sz w:val="26"/>
+          <w:szCs w:val="26"/>
+        </w:rPr>
+        <w:t xml:space="preserve"> will serve </w:t>
+      </w:r>
+      <w:r>
+        <w:rPr>
+          <w:rFonts w:ascii="Georgia" w:hAnsi="Georgia" w:cs="Arial"/>
+          <w:b/>
+          <w:sz w:val="26"/>
+          <w:szCs w:val="26"/>
+        </w:rPr>
+        <w:t>Administrative</w:t>
+      </w:r>
+      <w:r>
+        <w:rPr>
+          <w:rFonts w:ascii="Georgia" w:hAnsi="Georgia" w:cs="Arial"/>
+          <w:sz w:val="26"/>
+          <w:szCs w:val="26"/>
+        </w:rPr>
+        <w:t xml:space="preserve"> of 30 hosts and allowing 30% growth rate.</w:t>
       </w:r>
     </w:p>
     <w:tbl>
@@ -14768,10 +14662,10 @@
         <w:tblLook w:val="04A0" w:firstRow="1" w:lastRow="0" w:firstColumn="1" w:lastColumn="0" w:noHBand="0" w:noVBand="1"/>
       </w:tblPr>
       <w:tblGrid>
-        <w:gridCol w:w="1295"/>
-        <w:gridCol w:w="1603"/>
-        <w:gridCol w:w="1800"/>
-        <w:gridCol w:w="3176"/>
+        <w:gridCol w:w="1045"/>
+        <w:gridCol w:w="1583"/>
+        <w:gridCol w:w="1710"/>
+        <w:gridCol w:w="3536"/>
         <w:gridCol w:w="1751"/>
       </w:tblGrid>
       <w:tr>
@@ -14780,7 +14674,7 @@
         </w:trPr>
         <w:tc>
           <w:tcPr>
-            <w:tcW w:w="1295" w:type="dxa"/>
+            <w:tcW w:w="1045" w:type="dxa"/>
           </w:tcPr>
           <w:p>
             <w:pPr>
@@ -14809,7 +14703,7 @@
         </w:tc>
         <w:tc>
           <w:tcPr>
-            <w:tcW w:w="1603" w:type="dxa"/>
+            <w:tcW w:w="1583" w:type="dxa"/>
           </w:tcPr>
           <w:p>
             <w:pPr>
@@ -14838,7 +14732,7 @@
         </w:tc>
         <w:tc>
           <w:tcPr>
-            <w:tcW w:w="1800" w:type="dxa"/>
+            <w:tcW w:w="1710" w:type="dxa"/>
           </w:tcPr>
           <w:p>
             <w:pPr>
@@ -14867,7 +14761,7 @@
         </w:tc>
         <w:tc>
           <w:tcPr>
-            <w:tcW w:w="3176" w:type="dxa"/>
+            <w:tcW w:w="3536" w:type="dxa"/>
           </w:tcPr>
           <w:p>
             <w:pPr>
@@ -14927,7 +14821,7 @@
       <w:tr>
         <w:tc>
           <w:tcPr>
-            <w:tcW w:w="1295" w:type="dxa"/>
+            <w:tcW w:w="1045" w:type="dxa"/>
           </w:tcPr>
           <w:p>
             <w:pPr>
@@ -14946,13 +14840,13 @@
                 <w:sz w:val="20"/>
                 <w:szCs w:val="20"/>
               </w:rPr>
-              <w:t>0</w:t>
-            </w:r>
-          </w:p>
-        </w:tc>
-        <w:tc>
-          <w:tcPr>
-            <w:tcW w:w="1603" w:type="dxa"/>
+              <w:t>1</w:t>
+            </w:r>
+          </w:p>
+        </w:tc>
+        <w:tc>
+          <w:tcPr>
+            <w:tcW w:w="1583" w:type="dxa"/>
           </w:tcPr>
           <w:p>
             <w:pPr>
@@ -14970,13 +14864,21 @@
                 <w:sz w:val="20"/>
                 <w:szCs w:val="20"/>
               </w:rPr>
-              <w:t>172.16 .2.0</w:t>
-            </w:r>
-          </w:p>
-        </w:tc>
-        <w:tc>
-          <w:tcPr>
-            <w:tcW w:w="1800" w:type="dxa"/>
+              <w:t>172.16 .255</w:t>
+            </w:r>
+            <w:r>
+              <w:rPr>
+                <w:rFonts w:ascii="Georgia" w:hAnsi="Georgia" w:cs="Arial"/>
+                <w:sz w:val="20"/>
+                <w:szCs w:val="20"/>
+              </w:rPr>
+              <w:t>.0</w:t>
+            </w:r>
+          </w:p>
+        </w:tc>
+        <w:tc>
+          <w:tcPr>
+            <w:tcW w:w="1710" w:type="dxa"/>
           </w:tcPr>
           <w:p>
             <w:pPr>
@@ -15001,7 +14903,7 @@
         </w:tc>
         <w:tc>
           <w:tcPr>
-            <w:tcW w:w="3176" w:type="dxa"/>
+            <w:tcW w:w="3536" w:type="dxa"/>
           </w:tcPr>
           <w:p>
             <w:pPr>
@@ -15024,7 +14926,51 @@
                 <w:sz w:val="20"/>
                 <w:szCs w:val="20"/>
               </w:rPr>
-              <w:t>172.16 .2.1 - 197.16 .2.62</w:t>
+              <w:t>172.16 .2</w:t>
+            </w:r>
+            <w:r>
+              <w:rPr>
+                <w:rFonts w:ascii="Georgia" w:hAnsi="Georgia" w:cs="Arial"/>
+                <w:b/>
+                <w:bCs/>
+                <w:color w:val="00B050"/>
+                <w:sz w:val="20"/>
+                <w:szCs w:val="20"/>
+              </w:rPr>
+              <w:t>55.1 - 172</w:t>
+            </w:r>
+            <w:r>
+              <w:rPr>
+                <w:rFonts w:ascii="Georgia" w:hAnsi="Georgia" w:cs="Arial"/>
+                <w:b/>
+                <w:bCs/>
+                <w:color w:val="00B050"/>
+                <w:sz w:val="20"/>
+                <w:szCs w:val="20"/>
+              </w:rPr>
+              <w:t>.16 .2</w:t>
+            </w:r>
+            <w:r>
+              <w:rPr>
+                <w:rFonts w:ascii="Georgia" w:hAnsi="Georgia" w:cs="Arial"/>
+                <w:b/>
+                <w:bCs/>
+                <w:color w:val="00B050"/>
+                <w:sz w:val="20"/>
+                <w:szCs w:val="20"/>
+              </w:rPr>
+              <w:t>55</w:t>
+            </w:r>
+            <w:r>
+              <w:rPr>
+                <w:rFonts w:ascii="Georgia" w:hAnsi="Georgia" w:cs="Arial"/>
+                <w:b/>
+                <w:bCs/>
+                <w:color w:val="00B050"/>
+                <w:sz w:val="20"/>
+                <w:szCs w:val="20"/>
+              </w:rPr>
+              <w:t>.62</w:t>
             </w:r>
           </w:p>
         </w:tc>
@@ -15048,7 +14994,23 @@
                 <w:sz w:val="20"/>
                 <w:szCs w:val="20"/>
               </w:rPr>
-              <w:t>172.16 .2.63</w:t>
+              <w:t>172.16 .2</w:t>
+            </w:r>
+            <w:r>
+              <w:rPr>
+                <w:rFonts w:ascii="Georgia" w:hAnsi="Georgia" w:cs="Arial"/>
+                <w:sz w:val="20"/>
+                <w:szCs w:val="20"/>
+              </w:rPr>
+              <w:t>55</w:t>
+            </w:r>
+            <w:r>
+              <w:rPr>
+                <w:rFonts w:ascii="Georgia" w:hAnsi="Georgia" w:cs="Arial"/>
+                <w:sz w:val="20"/>
+                <w:szCs w:val="20"/>
+              </w:rPr>
+              <w:t>.63</w:t>
             </w:r>
           </w:p>
         </w:tc>
@@ -15056,7 +15018,7 @@
       <w:tr>
         <w:tc>
           <w:tcPr>
-            <w:tcW w:w="1295" w:type="dxa"/>
+            <w:tcW w:w="1045" w:type="dxa"/>
           </w:tcPr>
           <w:p>
             <w:pPr>
@@ -15075,13 +15037,13 @@
                 <w:sz w:val="20"/>
                 <w:szCs w:val="20"/>
               </w:rPr>
-              <w:t>1</w:t>
-            </w:r>
-          </w:p>
-        </w:tc>
-        <w:tc>
-          <w:tcPr>
-            <w:tcW w:w="1603" w:type="dxa"/>
+              <w:t>2</w:t>
+            </w:r>
+          </w:p>
+        </w:tc>
+        <w:tc>
+          <w:tcPr>
+            <w:tcW w:w="1583" w:type="dxa"/>
           </w:tcPr>
           <w:p>
             <w:pPr>
@@ -15098,13 +15060,29 @@
                 <w:sz w:val="20"/>
                 <w:szCs w:val="20"/>
               </w:rPr>
-              <w:t>172.16 .2.64</w:t>
-            </w:r>
-          </w:p>
-        </w:tc>
-        <w:tc>
-          <w:tcPr>
-            <w:tcW w:w="1800" w:type="dxa"/>
+              <w:t>172.16 .2</w:t>
+            </w:r>
+            <w:r>
+              <w:rPr>
+                <w:rFonts w:ascii="Georgia" w:hAnsi="Georgia" w:cs="Arial"/>
+                <w:sz w:val="20"/>
+                <w:szCs w:val="20"/>
+              </w:rPr>
+              <w:t>55</w:t>
+            </w:r>
+            <w:r>
+              <w:rPr>
+                <w:rFonts w:ascii="Georgia" w:hAnsi="Georgia" w:cs="Arial"/>
+                <w:sz w:val="20"/>
+                <w:szCs w:val="20"/>
+              </w:rPr>
+              <w:t>.64</w:t>
+            </w:r>
+          </w:p>
+        </w:tc>
+        <w:tc>
+          <w:tcPr>
+            <w:tcW w:w="1710" w:type="dxa"/>
           </w:tcPr>
           <w:p>
             <w:pPr>
@@ -15129,7 +15107,7 @@
         </w:tc>
         <w:tc>
           <w:tcPr>
-            <w:tcW w:w="3176" w:type="dxa"/>
+            <w:tcW w:w="3536" w:type="dxa"/>
           </w:tcPr>
           <w:p>
             <w:pPr>
@@ -15152,7 +15130,51 @@
                 <w:sz w:val="20"/>
                 <w:szCs w:val="20"/>
               </w:rPr>
-              <w:t>172.16 .2.65 - 197.16 .2.126</w:t>
+              <w:t>172.16 .2</w:t>
+            </w:r>
+            <w:r>
+              <w:rPr>
+                <w:rFonts w:ascii="Georgia" w:hAnsi="Georgia" w:cs="Arial"/>
+                <w:b/>
+                <w:bCs/>
+                <w:color w:val="00B050"/>
+                <w:sz w:val="20"/>
+                <w:szCs w:val="20"/>
+              </w:rPr>
+              <w:t>55.65 - 172</w:t>
+            </w:r>
+            <w:r>
+              <w:rPr>
+                <w:rFonts w:ascii="Georgia" w:hAnsi="Georgia" w:cs="Arial"/>
+                <w:b/>
+                <w:bCs/>
+                <w:color w:val="00B050"/>
+                <w:sz w:val="20"/>
+                <w:szCs w:val="20"/>
+              </w:rPr>
+              <w:t>.16 .2</w:t>
+            </w:r>
+            <w:r>
+              <w:rPr>
+                <w:rFonts w:ascii="Georgia" w:hAnsi="Georgia" w:cs="Arial"/>
+                <w:b/>
+                <w:bCs/>
+                <w:color w:val="00B050"/>
+                <w:sz w:val="20"/>
+                <w:szCs w:val="20"/>
+              </w:rPr>
+              <w:t>55</w:t>
+            </w:r>
+            <w:r>
+              <w:rPr>
+                <w:rFonts w:ascii="Georgia" w:hAnsi="Georgia" w:cs="Arial"/>
+                <w:b/>
+                <w:bCs/>
+                <w:color w:val="00B050"/>
+                <w:sz w:val="20"/>
+                <w:szCs w:val="20"/>
+              </w:rPr>
+              <w:t>.126</w:t>
             </w:r>
           </w:p>
         </w:tc>
@@ -15175,7 +15197,23 @@
                 <w:sz w:val="20"/>
                 <w:szCs w:val="20"/>
               </w:rPr>
-              <w:t>172.16 .2.127</w:t>
+              <w:t>172.16 .2</w:t>
+            </w:r>
+            <w:r>
+              <w:rPr>
+                <w:rFonts w:ascii="Georgia" w:hAnsi="Georgia" w:cs="Arial"/>
+                <w:sz w:val="20"/>
+                <w:szCs w:val="20"/>
+              </w:rPr>
+              <w:t>55</w:t>
+            </w:r>
+            <w:r>
+              <w:rPr>
+                <w:rFonts w:ascii="Georgia" w:hAnsi="Georgia" w:cs="Arial"/>
+                <w:sz w:val="20"/>
+                <w:szCs w:val="20"/>
+              </w:rPr>
+              <w:t>.127</w:t>
             </w:r>
           </w:p>
         </w:tc>
@@ -15183,7 +15221,7 @@
       <w:tr>
         <w:tc>
           <w:tcPr>
-            <w:tcW w:w="1295" w:type="dxa"/>
+            <w:tcW w:w="1045" w:type="dxa"/>
           </w:tcPr>
           <w:p>
             <w:pPr>
@@ -15202,13 +15240,13 @@
                 <w:sz w:val="20"/>
                 <w:szCs w:val="20"/>
               </w:rPr>
-              <w:t>2</w:t>
-            </w:r>
-          </w:p>
-        </w:tc>
-        <w:tc>
-          <w:tcPr>
-            <w:tcW w:w="1603" w:type="dxa"/>
+              <w:t>3</w:t>
+            </w:r>
+          </w:p>
+        </w:tc>
+        <w:tc>
+          <w:tcPr>
+            <w:tcW w:w="1583" w:type="dxa"/>
           </w:tcPr>
           <w:p>
             <w:pPr>
@@ -15225,13 +15263,29 @@
                 <w:sz w:val="20"/>
                 <w:szCs w:val="20"/>
               </w:rPr>
-              <w:t>172.16 .2.128</w:t>
-            </w:r>
-          </w:p>
-        </w:tc>
-        <w:tc>
-          <w:tcPr>
-            <w:tcW w:w="1800" w:type="dxa"/>
+              <w:t>172.16 .2</w:t>
+            </w:r>
+            <w:r>
+              <w:rPr>
+                <w:rFonts w:ascii="Georgia" w:hAnsi="Georgia" w:cs="Arial"/>
+                <w:sz w:val="20"/>
+                <w:szCs w:val="20"/>
+              </w:rPr>
+              <w:t>55</w:t>
+            </w:r>
+            <w:r>
+              <w:rPr>
+                <w:rFonts w:ascii="Georgia" w:hAnsi="Georgia" w:cs="Arial"/>
+                <w:sz w:val="20"/>
+                <w:szCs w:val="20"/>
+              </w:rPr>
+              <w:t>.128</w:t>
+            </w:r>
+          </w:p>
+        </w:tc>
+        <w:tc>
+          <w:tcPr>
+            <w:tcW w:w="1710" w:type="dxa"/>
           </w:tcPr>
           <w:p>
             <w:pPr>
@@ -15256,7 +15310,7 @@
         </w:tc>
         <w:tc>
           <w:tcPr>
-            <w:tcW w:w="3176" w:type="dxa"/>
+            <w:tcW w:w="3536" w:type="dxa"/>
           </w:tcPr>
           <w:p>
             <w:pPr>
@@ -15279,7 +15333,40 @@
                 <w:sz w:val="20"/>
                 <w:szCs w:val="20"/>
               </w:rPr>
-              <w:t>172.16 .2.129 - 197.16 .2.254</w:t>
+              <w:t>172.16 .2</w:t>
+            </w:r>
+            <w:r>
+              <w:rPr>
+                <w:rFonts w:ascii="Georgia" w:hAnsi="Georgia" w:cs="Arial"/>
+                <w:b/>
+                <w:bCs/>
+                <w:color w:val="00B050"/>
+                <w:sz w:val="20"/>
+                <w:szCs w:val="20"/>
+              </w:rPr>
+              <w:t>55.129 - 172</w:t>
+            </w:r>
+            <w:r>
+              <w:rPr>
+                <w:rFonts w:ascii="Georgia" w:hAnsi="Georgia" w:cs="Arial"/>
+                <w:b/>
+                <w:bCs/>
+                <w:color w:val="00B050"/>
+                <w:sz w:val="20"/>
+                <w:szCs w:val="20"/>
+              </w:rPr>
+              <w:t>.16 .2</w:t>
+            </w:r>
+            <w:r>
+              <w:rPr>
+                <w:rFonts w:ascii="Georgia" w:hAnsi="Georgia" w:cs="Arial"/>
+                <w:b/>
+                <w:bCs/>
+                <w:color w:val="00B050"/>
+                <w:sz w:val="20"/>
+                <w:szCs w:val="20"/>
+              </w:rPr>
+              <w:t>55.190</w:t>
             </w:r>
           </w:p>
         </w:tc>
@@ -15302,134 +15389,31 @@
                 <w:sz w:val="20"/>
                 <w:szCs w:val="20"/>
               </w:rPr>
-              <w:t>172.16 .2.255</w:t>
-            </w:r>
-          </w:p>
-        </w:tc>
-      </w:tr>
-      <w:tr>
-        <w:tc>
-          <w:tcPr>
-            <w:tcW w:w="1295" w:type="dxa"/>
-          </w:tcPr>
-          <w:p>
-            <w:pPr>
-              <w:jc w:val="both"/>
-              <w:rPr>
-                <w:rFonts w:ascii="Georgia" w:hAnsi="Georgia" w:cs="Arial"/>
-                <w:color w:val="231F20"/>
-                <w:sz w:val="20"/>
-                <w:szCs w:val="20"/>
-              </w:rPr>
-            </w:pPr>
-            <w:r>
-              <w:rPr>
-                <w:rFonts w:ascii="Georgia" w:hAnsi="Georgia" w:cs="Arial"/>
-                <w:color w:val="231F20"/>
-                <w:sz w:val="20"/>
-                <w:szCs w:val="20"/>
-              </w:rPr>
-              <w:t>3</w:t>
-            </w:r>
-          </w:p>
-        </w:tc>
-        <w:tc>
-          <w:tcPr>
-            <w:tcW w:w="1603" w:type="dxa"/>
-          </w:tcPr>
-          <w:p>
-            <w:pPr>
-              <w:jc w:val="both"/>
-              <w:rPr>
-                <w:rFonts w:ascii="Georgia" w:hAnsi="Georgia" w:cs="Arial"/>
-                <w:sz w:val="20"/>
-                <w:szCs w:val="20"/>
-              </w:rPr>
-            </w:pPr>
-            <w:r>
-              <w:rPr>
-                <w:rFonts w:ascii="Georgia" w:hAnsi="Georgia" w:cs="Arial"/>
-                <w:sz w:val="20"/>
-                <w:szCs w:val="20"/>
-              </w:rPr>
-              <w:t>172.16 .3.0</w:t>
-            </w:r>
-          </w:p>
-        </w:tc>
-        <w:tc>
-          <w:tcPr>
-            <w:tcW w:w="1800" w:type="dxa"/>
-          </w:tcPr>
-          <w:p>
-            <w:pPr>
-              <w:jc w:val="both"/>
-              <w:rPr>
-                <w:rFonts w:ascii="Georgia" w:hAnsi="Georgia" w:cs="Arial"/>
-                <w:color w:val="231F20"/>
-                <w:sz w:val="20"/>
-                <w:szCs w:val="20"/>
-              </w:rPr>
-            </w:pPr>
-            <w:r>
-              <w:rPr>
-                <w:rFonts w:ascii="Georgia" w:hAnsi="Georgia" w:cs="Arial"/>
-                <w:color w:val="231F20"/>
-                <w:sz w:val="20"/>
-                <w:szCs w:val="20"/>
-              </w:rPr>
-              <w:t>255.255.255.192</w:t>
-            </w:r>
-          </w:p>
-        </w:tc>
-        <w:tc>
-          <w:tcPr>
-            <w:tcW w:w="3176" w:type="dxa"/>
-          </w:tcPr>
-          <w:p>
-            <w:pPr>
-              <w:jc w:val="both"/>
-              <w:rPr>
-                <w:rFonts w:ascii="Georgia" w:hAnsi="Georgia" w:cs="Arial"/>
-                <w:b/>
-                <w:bCs/>
-                <w:color w:val="00B050"/>
-                <w:sz w:val="20"/>
-                <w:szCs w:val="20"/>
-              </w:rPr>
-            </w:pPr>
-            <w:r>
-              <w:rPr>
-                <w:rFonts w:ascii="Georgia" w:hAnsi="Georgia" w:cs="Arial"/>
-                <w:b/>
-                <w:bCs/>
-                <w:color w:val="00B050"/>
-                <w:sz w:val="20"/>
-                <w:szCs w:val="20"/>
-              </w:rPr>
-              <w:t>172.16 .3.1 - 197.16 .3.63</w:t>
-            </w:r>
-          </w:p>
-        </w:tc>
-        <w:tc>
-          <w:tcPr>
-            <w:tcW w:w="1751" w:type="dxa"/>
-          </w:tcPr>
-          <w:p>
-            <w:pPr>
-              <w:jc w:val="both"/>
-              <w:rPr>
-                <w:rFonts w:ascii="Georgia" w:hAnsi="Georgia" w:cs="Arial"/>
-                <w:sz w:val="20"/>
-                <w:szCs w:val="20"/>
-              </w:rPr>
-            </w:pPr>
-            <w:r>
-              <w:rPr>
-                <w:rFonts w:ascii="Georgia" w:hAnsi="Georgia" w:cs="Arial"/>
-                <w:sz w:val="20"/>
-                <w:szCs w:val="20"/>
-              </w:rPr>
-              <w:t>172.16 .3.64</w:t>
+              <w:t>172.16 .2</w:t>
+            </w:r>
+            <w:r>
+              <w:rPr>
+                <w:rFonts w:ascii="Georgia" w:hAnsi="Georgia" w:cs="Arial"/>
+                <w:sz w:val="20"/>
+                <w:szCs w:val="20"/>
+              </w:rPr>
+              <w:t>55</w:t>
+            </w:r>
+            <w:r>
+              <w:rPr>
+                <w:rFonts w:ascii="Georgia" w:hAnsi="Georgia" w:cs="Arial"/>
+                <w:sz w:val="20"/>
+                <w:szCs w:val="20"/>
+              </w:rPr>
+              <w:t>.</w:t>
+            </w:r>
+            <w:r>
+              <w:rPr>
+                <w:rFonts w:ascii="Georgia" w:hAnsi="Georgia" w:cs="Arial"/>
+                <w:sz w:val="20"/>
+                <w:szCs w:val="20"/>
+              </w:rPr>
+              <w:t>191</w:t>
             </w:r>
           </w:p>
         </w:tc>
@@ -15447,6 +15431,11 @@
     </w:p>
     <w:p>
       <w:pPr>
+        <w:pStyle w:val="ListParagraph"/>
+        <w:numPr>
+          <w:ilvl w:val="0"/>
+          <w:numId w:val="9"/>
+        </w:numPr>
         <w:jc w:val="both"/>
         <w:rPr>
           <w:rFonts w:ascii="Georgia" w:hAnsi="Georgia" w:cs="Arial"/>
@@ -15461,7 +15450,15 @@
           <w:sz w:val="26"/>
           <w:szCs w:val="26"/>
         </w:rPr>
-        <w:t xml:space="preserve">So, </w:t>
+        <w:t>For</w:t>
+      </w:r>
+      <w:r>
+        <w:rPr>
+          <w:rFonts w:ascii="Georgia" w:hAnsi="Georgia" w:cs="Arial"/>
+          <w:sz w:val="26"/>
+          <w:szCs w:val="26"/>
+        </w:rPr>
+        <w:t xml:space="preserve"> </w:t>
       </w:r>
       <w:r>
         <w:rPr>
@@ -15471,7 +15468,7 @@
           <w:sz w:val="26"/>
           <w:szCs w:val="26"/>
         </w:rPr>
-        <w:t>Marketing Dept. = 172.16 .</w:t>
+        <w:t>Administrative</w:t>
       </w:r>
       <w:r>
         <w:rPr>
@@ -15481,47 +15478,17 @@
           <w:sz w:val="26"/>
           <w:szCs w:val="26"/>
         </w:rPr>
-        <w:t>2.0 255.255.255.192</w:t>
-      </w:r>
-      <w:r>
-        <w:rPr>
-          <w:rFonts w:ascii="Georgia" w:hAnsi="Georgia" w:cs="Arial"/>
-          <w:color w:val="231F20"/>
-          <w:sz w:val="26"/>
-          <w:szCs w:val="26"/>
-        </w:rPr>
-        <w:t xml:space="preserve"> (/26) = 62 usable host addresses</w:t>
-      </w:r>
-    </w:p>
-    <w:p>
-      <w:pPr>
-        <w:jc w:val="both"/>
-        <w:rPr>
-          <w:rFonts w:ascii="Georgia" w:hAnsi="Georgia" w:cs="Arial"/>
-          <w:color w:val="231F20"/>
-          <w:sz w:val="26"/>
-          <w:szCs w:val="26"/>
-        </w:rPr>
-      </w:pPr>
-      <w:r>
-        <w:rPr>
-          <w:rFonts w:ascii="Georgia" w:hAnsi="Georgia" w:cs="Arial"/>
-          <w:color w:val="231F20"/>
-          <w:sz w:val="26"/>
-          <w:szCs w:val="26"/>
-        </w:rPr>
-        <w:t xml:space="preserve">      </w:t>
+        <w:t xml:space="preserve"> Dept. = 172.16 .</w:t>
       </w:r>
       <w:r>
         <w:rPr>
           <w:rFonts w:ascii="Georgia" w:hAnsi="Georgia" w:cs="Arial"/>
           <w:b/>
           <w:bCs/>
-          <w:color w:val="231F20"/>
-          <w:sz w:val="26"/>
-          <w:szCs w:val="26"/>
-        </w:rPr>
-        <w:t xml:space="preserve">Sales Department = </w:t>
+          <w:sz w:val="26"/>
+          <w:szCs w:val="26"/>
+        </w:rPr>
+        <w:t>2</w:t>
       </w:r>
       <w:r>
         <w:rPr>
@@ -15531,21 +15498,131 @@
           <w:sz w:val="26"/>
           <w:szCs w:val="26"/>
         </w:rPr>
-        <w:t>172.16</w:t>
-      </w:r>
-      <w:r>
-        <w:rPr>
-          <w:rFonts w:ascii="Georgia" w:hAnsi="Georgia" w:cs="Arial"/>
-          <w:sz w:val="26"/>
-          <w:szCs w:val="26"/>
-        </w:rPr>
-        <w:t xml:space="preserve"> .2.64 </w:t>
+        <w:t>55</w:t>
       </w:r>
       <w:r>
         <w:rPr>
           <w:rFonts w:ascii="Georgia" w:hAnsi="Georgia" w:cs="Arial"/>
           <w:b/>
           <w:bCs/>
+          <w:sz w:val="26"/>
+          <w:szCs w:val="26"/>
+        </w:rPr>
+        <w:t>.0 255.255.255.192</w:t>
+      </w:r>
+      <w:r>
+        <w:rPr>
+          <w:rFonts w:ascii="Georgia" w:hAnsi="Georgia" w:cs="Arial"/>
+          <w:color w:val="231F20"/>
+          <w:sz w:val="26"/>
+          <w:szCs w:val="26"/>
+        </w:rPr>
+        <w:t xml:space="preserve"> (/26) = 62 usable host addresses</w:t>
+      </w:r>
+      <w:r>
+        <w:rPr>
+          <w:rFonts w:ascii="Georgia" w:hAnsi="Georgia" w:cs="Arial"/>
+          <w:color w:val="231F20"/>
+          <w:sz w:val="26"/>
+          <w:szCs w:val="26"/>
+        </w:rPr>
+        <w:t xml:space="preserve"> which will allow 30% growth rate.</w:t>
+      </w:r>
+    </w:p>
+    <w:p>
+      <w:pPr>
+        <w:pStyle w:val="ListParagraph"/>
+        <w:numPr>
+          <w:ilvl w:val="0"/>
+          <w:numId w:val="9"/>
+        </w:numPr>
+        <w:jc w:val="both"/>
+        <w:rPr>
+          <w:rFonts w:ascii="Georgia" w:hAnsi="Georgia" w:cs="Arial"/>
+          <w:color w:val="231F20"/>
+          <w:sz w:val="26"/>
+          <w:szCs w:val="26"/>
+        </w:rPr>
+      </w:pPr>
+      <w:r>
+        <w:rPr>
+          <w:rFonts w:ascii="Georgia" w:hAnsi="Georgia" w:cs="Arial"/>
+          <w:color w:val="231F20"/>
+          <w:sz w:val="26"/>
+          <w:szCs w:val="26"/>
+        </w:rPr>
+        <w:t>For</w:t>
+      </w:r>
+      <w:r>
+        <w:rPr>
+          <w:rFonts w:ascii="Georgia" w:hAnsi="Georgia" w:cs="Arial"/>
+          <w:color w:val="231F20"/>
+          <w:sz w:val="26"/>
+          <w:szCs w:val="26"/>
+        </w:rPr>
+        <w:t xml:space="preserve"> </w:t>
+      </w:r>
+      <w:r>
+        <w:rPr>
+          <w:rFonts w:ascii="Georgia" w:hAnsi="Georgia" w:cs="Arial"/>
+          <w:b/>
+          <w:bCs/>
+          <w:color w:val="231F20"/>
+          <w:sz w:val="26"/>
+          <w:szCs w:val="26"/>
+        </w:rPr>
+        <w:t>Marketing</w:t>
+      </w:r>
+      <w:r>
+        <w:rPr>
+          <w:rFonts w:ascii="Georgia" w:hAnsi="Georgia" w:cs="Arial"/>
+          <w:b/>
+          <w:bCs/>
+          <w:color w:val="231F20"/>
+          <w:sz w:val="26"/>
+          <w:szCs w:val="26"/>
+        </w:rPr>
+        <w:t xml:space="preserve"> = </w:t>
+      </w:r>
+      <w:r>
+        <w:rPr>
+          <w:rFonts w:ascii="Georgia" w:hAnsi="Georgia" w:cs="Arial"/>
+          <w:b/>
+          <w:bCs/>
+          <w:sz w:val="26"/>
+          <w:szCs w:val="26"/>
+        </w:rPr>
+        <w:t>172.16</w:t>
+      </w:r>
+      <w:r>
+        <w:rPr>
+          <w:rFonts w:ascii="Georgia" w:hAnsi="Georgia" w:cs="Arial"/>
+          <w:sz w:val="26"/>
+          <w:szCs w:val="26"/>
+        </w:rPr>
+        <w:t xml:space="preserve"> .2</w:t>
+      </w:r>
+      <w:r>
+        <w:rPr>
+          <w:rFonts w:ascii="Georgia" w:hAnsi="Georgia" w:cs="Arial"/>
+          <w:sz w:val="26"/>
+          <w:szCs w:val="26"/>
+        </w:rPr>
+        <w:t>55.0</w:t>
+      </w:r>
+      <w:r>
+        <w:rPr>
+          <w:rFonts w:ascii="Georgia" w:hAnsi="Georgia" w:cs="Arial"/>
+          <w:sz w:val="26"/>
+          <w:szCs w:val="26"/>
+        </w:rPr>
+        <w:t xml:space="preserve"> </w:t>
+      </w:r>
+      <w:r>
+        <w:rPr>
+          <w:rFonts w:ascii="Georgia" w:hAnsi="Georgia" w:cs="Arial"/>
+          <w:b/>
+          <w:bCs/>
           <w:color w:val="231F20"/>
           <w:sz w:val="26"/>
           <w:szCs w:val="26"/>
@@ -15559,83 +15636,164 @@
           <w:sz w:val="26"/>
           <w:szCs w:val="26"/>
         </w:rPr>
-        <w:t xml:space="preserve"> (/26) = 62 usable host addresses</w:t>
-      </w:r>
-    </w:p>
-    <w:p>
-      <w:pPr>
+        <w:t xml:space="preserve"> (/25</w:t>
+      </w:r>
+      <w:r>
+        <w:rPr>
+          <w:rFonts w:ascii="Georgia" w:hAnsi="Georgia" w:cs="Arial"/>
+          <w:color w:val="231F20"/>
+          <w:sz w:val="26"/>
+          <w:szCs w:val="26"/>
+        </w:rPr>
+        <w:t xml:space="preserve">) </w:t>
+      </w:r>
+      <w:r>
+        <w:rPr>
+          <w:rFonts w:ascii="Georgia" w:hAnsi="Georgia" w:cs="Arial"/>
+          <w:color w:val="231F20"/>
+          <w:sz w:val="26"/>
+          <w:szCs w:val="26"/>
+        </w:rPr>
+        <w:t>= 128</w:t>
+      </w:r>
+      <w:r>
+        <w:rPr>
+          <w:rFonts w:ascii="Georgia" w:hAnsi="Georgia" w:cs="Arial"/>
+          <w:color w:val="231F20"/>
+          <w:sz w:val="26"/>
+          <w:szCs w:val="26"/>
+        </w:rPr>
+        <w:t xml:space="preserve"> usable host addresses</w:t>
+      </w:r>
+      <w:r>
+        <w:rPr>
+          <w:rFonts w:ascii="Georgia" w:hAnsi="Georgia" w:cs="Arial"/>
+          <w:color w:val="231F20"/>
+          <w:sz w:val="26"/>
+          <w:szCs w:val="26"/>
+        </w:rPr>
+        <w:t xml:space="preserve"> which will accommodate 30% growth rate</w:t>
+      </w:r>
+    </w:p>
+    <w:p>
+      <w:pPr>
+        <w:pStyle w:val="ListParagraph"/>
+        <w:numPr>
+          <w:ilvl w:val="0"/>
+          <w:numId w:val="9"/>
+        </w:numPr>
         <w:jc w:val="both"/>
         <w:rPr>
           <w:rFonts w:ascii="Georgia" w:hAnsi="Georgia" w:cs="Arial"/>
-          <w:color w:val="231F20"/>
-          <w:sz w:val="26"/>
-          <w:szCs w:val="26"/>
-        </w:rPr>
-      </w:pPr>
-      <w:r>
-        <w:rPr>
-          <w:rFonts w:ascii="Georgia" w:hAnsi="Georgia" w:cs="Arial"/>
-          <w:color w:val="231F20"/>
-          <w:sz w:val="26"/>
-          <w:szCs w:val="26"/>
-        </w:rPr>
-        <w:lastRenderedPageBreak/>
-        <w:t xml:space="preserve">Finally, we take subnet </w:t>
-      </w:r>
-      <w:r>
-        <w:rPr>
-          <w:rFonts w:ascii="Georgia" w:hAnsi="Georgia" w:cs="Arial"/>
-          <w:sz w:val="26"/>
-          <w:szCs w:val="26"/>
-        </w:rPr>
-        <w:t xml:space="preserve">172.16 .2.128 </w:t>
-      </w:r>
-      <w:r>
-        <w:rPr>
-          <w:rFonts w:ascii="Georgia" w:hAnsi="Georgia" w:cs="Arial"/>
-          <w:color w:val="231F20"/>
-          <w:sz w:val="26"/>
-          <w:szCs w:val="26"/>
-        </w:rPr>
-        <w:t>255.255.255.192;</w:t>
-      </w:r>
-      <w:r>
-        <w:rPr>
-          <w:rFonts w:ascii="Georgia" w:hAnsi="Georgia" w:cs="Arial"/>
-          <w:color w:val="231F20"/>
-          <w:sz w:val="26"/>
-          <w:szCs w:val="26"/>
-        </w:rPr>
-        <w:t xml:space="preserve"> break it further into block size of 4 (/</w:t>
-      </w:r>
-      <w:r>
-        <w:rPr>
-          <w:rFonts w:ascii="Georgia" w:hAnsi="Georgia" w:cs="Arial"/>
-          <w:color w:val="231F20"/>
-          <w:sz w:val="26"/>
-          <w:szCs w:val="26"/>
-        </w:rPr>
-        <w:t>30) to serve for P2P connection</w:t>
-      </w:r>
-    </w:p>
-    <w:p>
-      <w:pPr>
-        <w:jc w:val="both"/>
-        <w:rPr>
-          <w:rFonts w:ascii="Georgia" w:hAnsi="Georgia" w:cs="Arial"/>
-          <w:color w:val="231F20"/>
-          <w:sz w:val="26"/>
-          <w:szCs w:val="26"/>
-        </w:rPr>
-      </w:pPr>
-      <w:r>
-        <w:rPr>
-          <w:rFonts w:ascii="Georgia" w:hAnsi="Georgia" w:cs="Arial"/>
-          <w:color w:val="231F20"/>
-          <w:sz w:val="26"/>
-          <w:szCs w:val="26"/>
-        </w:rPr>
-        <w:t>New Subnets: 16 subnets of (/30) are created from this</w:t>
+          <w:b/>
+          <w:color w:val="231F20"/>
+          <w:sz w:val="26"/>
+          <w:szCs w:val="26"/>
+        </w:rPr>
+      </w:pPr>
+      <w:r>
+        <w:rPr>
+          <w:rFonts w:ascii="Georgia" w:hAnsi="Georgia" w:cs="Arial"/>
+          <w:color w:val="231F20"/>
+          <w:sz w:val="26"/>
+          <w:szCs w:val="26"/>
+        </w:rPr>
+        <w:t>Finally, the</w:t>
+      </w:r>
+      <w:r>
+        <w:rPr>
+          <w:rFonts w:ascii="Georgia" w:hAnsi="Georgia" w:cs="Arial"/>
+          <w:color w:val="231F20"/>
+          <w:sz w:val="26"/>
+          <w:szCs w:val="26"/>
+        </w:rPr>
+        <w:t xml:space="preserve"> subnet </w:t>
+      </w:r>
+      <w:r>
+        <w:rPr>
+          <w:rFonts w:ascii="Georgia" w:hAnsi="Georgia" w:cs="Arial"/>
+          <w:sz w:val="26"/>
+          <w:szCs w:val="26"/>
+        </w:rPr>
+        <w:t>172.16</w:t>
+      </w:r>
+      <w:r>
+        <w:rPr>
+          <w:rFonts w:ascii="Georgia" w:hAnsi="Georgia" w:cs="Arial"/>
+          <w:sz w:val="26"/>
+          <w:szCs w:val="26"/>
+        </w:rPr>
+        <w:t>.2</w:t>
+      </w:r>
+      <w:r>
+        <w:rPr>
+          <w:rFonts w:ascii="Georgia" w:hAnsi="Georgia" w:cs="Arial"/>
+          <w:sz w:val="26"/>
+          <w:szCs w:val="26"/>
+        </w:rPr>
+        <w:t>55</w:t>
+      </w:r>
+      <w:r>
+        <w:rPr>
+          <w:rFonts w:ascii="Georgia" w:hAnsi="Georgia" w:cs="Arial"/>
+          <w:sz w:val="26"/>
+          <w:szCs w:val="26"/>
+        </w:rPr>
+        <w:t xml:space="preserve">.128 </w:t>
+      </w:r>
+      <w:r>
+        <w:rPr>
+          <w:rFonts w:ascii="Georgia" w:hAnsi="Georgia" w:cs="Arial"/>
+          <w:color w:val="231F20"/>
+          <w:sz w:val="26"/>
+          <w:szCs w:val="26"/>
+        </w:rPr>
+        <w:t>255.255.255.128</w:t>
+      </w:r>
+      <w:r>
+        <w:rPr>
+          <w:rFonts w:ascii="Georgia" w:hAnsi="Georgia" w:cs="Arial"/>
+          <w:color w:val="231F20"/>
+          <w:sz w:val="26"/>
+          <w:szCs w:val="26"/>
+        </w:rPr>
+        <w:t>;</w:t>
+      </w:r>
+      <w:r>
+        <w:rPr>
+          <w:rFonts w:ascii="Georgia" w:hAnsi="Georgia" w:cs="Arial"/>
+          <w:color w:val="231F20"/>
+          <w:sz w:val="26"/>
+          <w:szCs w:val="26"/>
+        </w:rPr>
+        <w:t xml:space="preserve"> </w:t>
+      </w:r>
+      <w:r>
+        <w:rPr>
+          <w:rFonts w:ascii="Georgia" w:hAnsi="Georgia" w:cs="Arial"/>
+          <w:color w:val="231F20"/>
+          <w:sz w:val="26"/>
+          <w:szCs w:val="26"/>
+        </w:rPr>
+        <w:t xml:space="preserve">will </w:t>
+      </w:r>
+      <w:r>
+        <w:rPr>
+          <w:rFonts w:ascii="Georgia" w:hAnsi="Georgia" w:cs="Arial"/>
+          <w:color w:val="231F20"/>
+          <w:sz w:val="26"/>
+          <w:szCs w:val="26"/>
+        </w:rPr>
+        <w:t xml:space="preserve">be given to </w:t>
+      </w:r>
+      <w:r>
+        <w:rPr>
+          <w:rFonts w:ascii="Georgia" w:hAnsi="Georgia" w:cs="Arial"/>
+          <w:color w:val="231F20"/>
+          <w:sz w:val="26"/>
+          <w:szCs w:val="26"/>
+        </w:rPr>
+        <w:t>Marketing department and it will allow 30% growth of usable host</w:t>
       </w:r>
     </w:p>
     <w:tbl>
@@ -15647,9 +15805,9 @@
       <w:tblGrid>
         <w:gridCol w:w="1084"/>
         <w:gridCol w:w="1634"/>
-        <w:gridCol w:w="1964"/>
-        <w:gridCol w:w="3143"/>
         <w:gridCol w:w="1800"/>
+        <w:gridCol w:w="3420"/>
+        <w:gridCol w:w="1687"/>
       </w:tblGrid>
       <w:tr>
         <w:trPr>
@@ -15715,7 +15873,7 @@
         </w:tc>
         <w:tc>
           <w:tcPr>
-            <w:tcW w:w="1964" w:type="dxa"/>
+            <w:tcW w:w="1800" w:type="dxa"/>
           </w:tcPr>
           <w:p>
             <w:pPr>
@@ -15744,7 +15902,7 @@
         </w:tc>
         <w:tc>
           <w:tcPr>
-            <w:tcW w:w="3143" w:type="dxa"/>
+            <w:tcW w:w="3420" w:type="dxa"/>
           </w:tcPr>
           <w:p>
             <w:pPr>
@@ -15773,7 +15931,7 @@
         </w:tc>
         <w:tc>
           <w:tcPr>
-            <w:tcW w:w="1800" w:type="dxa"/>
+            <w:tcW w:w="1687" w:type="dxa"/>
           </w:tcPr>
           <w:p>
             <w:pPr>
@@ -15823,7 +15981,7 @@
                 <w:sz w:val="20"/>
                 <w:szCs w:val="20"/>
               </w:rPr>
-              <w:t>0</w:t>
+              <w:t>1</w:t>
             </w:r>
           </w:p>
         </w:tc>
@@ -15846,13 +16004,29 @@
                 <w:sz w:val="20"/>
                 <w:szCs w:val="20"/>
               </w:rPr>
-              <w:t>172.16 .2.128</w:t>
-            </w:r>
-          </w:p>
-        </w:tc>
-        <w:tc>
-          <w:tcPr>
-            <w:tcW w:w="1964" w:type="dxa"/>
+              <w:t>172.16 .2</w:t>
+            </w:r>
+            <w:r>
+              <w:rPr>
+                <w:rFonts w:ascii="Georgia" w:hAnsi="Georgia" w:cs="Arial"/>
+                <w:sz w:val="20"/>
+                <w:szCs w:val="20"/>
+              </w:rPr>
+              <w:t>55</w:t>
+            </w:r>
+            <w:r>
+              <w:rPr>
+                <w:rFonts w:ascii="Georgia" w:hAnsi="Georgia" w:cs="Arial"/>
+                <w:sz w:val="20"/>
+                <w:szCs w:val="20"/>
+              </w:rPr>
+              <w:t>.128</w:t>
+            </w:r>
+          </w:p>
+        </w:tc>
+        <w:tc>
+          <w:tcPr>
+            <w:tcW w:w="1800" w:type="dxa"/>
           </w:tcPr>
           <w:p>
             <w:pPr>
@@ -15871,13 +16045,13 @@
                 <w:sz w:val="20"/>
                 <w:szCs w:val="20"/>
               </w:rPr>
-              <w:t>255.255.255.252</w:t>
-            </w:r>
-          </w:p>
-        </w:tc>
-        <w:tc>
-          <w:tcPr>
-            <w:tcW w:w="3143" w:type="dxa"/>
+              <w:t>255.255.255.128</w:t>
+            </w:r>
+          </w:p>
+        </w:tc>
+        <w:tc>
+          <w:tcPr>
+            <w:tcW w:w="3420" w:type="dxa"/>
           </w:tcPr>
           <w:p>
             <w:pPr>
@@ -15900,13 +16074,57 @@
                 <w:sz w:val="20"/>
                 <w:szCs w:val="20"/>
               </w:rPr>
-              <w:t>172.16 .2.129 - 172.16 .2.130</w:t>
-            </w:r>
-          </w:p>
-        </w:tc>
-        <w:tc>
-          <w:tcPr>
-            <w:tcW w:w="1800" w:type="dxa"/>
+              <w:t>172.16</w:t>
+            </w:r>
+            <w:r>
+              <w:rPr>
+                <w:rFonts w:ascii="Georgia" w:hAnsi="Georgia" w:cs="Arial"/>
+                <w:b/>
+                <w:bCs/>
+                <w:color w:val="00B050"/>
+                <w:sz w:val="20"/>
+                <w:szCs w:val="20"/>
+              </w:rPr>
+              <w:t>.2</w:t>
+            </w:r>
+            <w:r>
+              <w:rPr>
+                <w:rFonts w:ascii="Georgia" w:hAnsi="Georgia" w:cs="Arial"/>
+                <w:b/>
+                <w:bCs/>
+                <w:color w:val="00B050"/>
+                <w:sz w:val="20"/>
+                <w:szCs w:val="20"/>
+              </w:rPr>
+              <w:t>55</w:t>
+            </w:r>
+            <w:r>
+              <w:rPr>
+                <w:rFonts w:ascii="Georgia" w:hAnsi="Georgia" w:cs="Arial"/>
+                <w:b/>
+                <w:bCs/>
+                <w:color w:val="00B050"/>
+                <w:sz w:val="20"/>
+                <w:szCs w:val="20"/>
+              </w:rPr>
+              <w:t>.129 - 172.16 .2</w:t>
+            </w:r>
+            <w:r>
+              <w:rPr>
+                <w:rFonts w:ascii="Georgia" w:hAnsi="Georgia" w:cs="Arial"/>
+                <w:b/>
+                <w:bCs/>
+                <w:color w:val="00B050"/>
+                <w:sz w:val="20"/>
+                <w:szCs w:val="20"/>
+              </w:rPr>
+              <w:t>55.254</w:t>
+            </w:r>
+          </w:p>
+        </w:tc>
+        <w:tc>
+          <w:tcPr>
+            <w:tcW w:w="1687" w:type="dxa"/>
           </w:tcPr>
           <w:p>
             <w:pPr>
@@ -15924,470 +16142,6 @@
                 <w:szCs w:val="20"/>
               </w:rPr>
               <w:t>172.16 .2.131</w:t>
-            </w:r>
-          </w:p>
-        </w:tc>
-      </w:tr>
-      <w:tr>
-        <w:tc>
-          <w:tcPr>
-            <w:tcW w:w="1084" w:type="dxa"/>
-          </w:tcPr>
-          <w:p>
-            <w:pPr>
-              <w:jc w:val="both"/>
-              <w:rPr>
-                <w:rFonts w:ascii="Georgia" w:hAnsi="Georgia" w:cs="Arial"/>
-                <w:color w:val="231F20"/>
-                <w:sz w:val="20"/>
-                <w:szCs w:val="20"/>
-              </w:rPr>
-            </w:pPr>
-            <w:r>
-              <w:rPr>
-                <w:rFonts w:ascii="Georgia" w:hAnsi="Georgia" w:cs="Arial"/>
-                <w:color w:val="231F20"/>
-                <w:sz w:val="20"/>
-                <w:szCs w:val="20"/>
-              </w:rPr>
-              <w:t>1</w:t>
-            </w:r>
-          </w:p>
-        </w:tc>
-        <w:tc>
-          <w:tcPr>
-            <w:tcW w:w="1634" w:type="dxa"/>
-          </w:tcPr>
-          <w:p>
-            <w:pPr>
-              <w:jc w:val="both"/>
-              <w:rPr>
-                <w:rFonts w:ascii="Georgia" w:hAnsi="Georgia" w:cs="Arial"/>
-                <w:sz w:val="20"/>
-                <w:szCs w:val="20"/>
-              </w:rPr>
-            </w:pPr>
-            <w:r>
-              <w:rPr>
-                <w:rFonts w:ascii="Georgia" w:hAnsi="Georgia" w:cs="Arial"/>
-                <w:sz w:val="20"/>
-                <w:szCs w:val="20"/>
-              </w:rPr>
-              <w:t>172.16 .2.132</w:t>
-            </w:r>
-          </w:p>
-        </w:tc>
-        <w:tc>
-          <w:tcPr>
-            <w:tcW w:w="1964" w:type="dxa"/>
-          </w:tcPr>
-          <w:p>
-            <w:pPr>
-              <w:jc w:val="both"/>
-              <w:rPr>
-                <w:rFonts w:ascii="Georgia" w:hAnsi="Georgia" w:cs="Arial"/>
-                <w:color w:val="231F20"/>
-                <w:sz w:val="20"/>
-                <w:szCs w:val="20"/>
-              </w:rPr>
-            </w:pPr>
-            <w:r>
-              <w:rPr>
-                <w:rFonts w:ascii="Georgia" w:hAnsi="Georgia" w:cs="Arial"/>
-                <w:color w:val="231F20"/>
-                <w:sz w:val="20"/>
-                <w:szCs w:val="20"/>
-              </w:rPr>
-              <w:t>255.255.255.252</w:t>
-            </w:r>
-          </w:p>
-        </w:tc>
-        <w:tc>
-          <w:tcPr>
-            <w:tcW w:w="3143" w:type="dxa"/>
-          </w:tcPr>
-          <w:p>
-            <w:pPr>
-              <w:jc w:val="both"/>
-              <w:rPr>
-                <w:rFonts w:ascii="Georgia" w:hAnsi="Georgia" w:cs="Arial"/>
-                <w:b/>
-                <w:bCs/>
-                <w:color w:val="00B050"/>
-                <w:sz w:val="20"/>
-                <w:szCs w:val="20"/>
-              </w:rPr>
-            </w:pPr>
-          </w:p>
-        </w:tc>
-        <w:tc>
-          <w:tcPr>
-            <w:tcW w:w="1800" w:type="dxa"/>
-          </w:tcPr>
-          <w:p>
-            <w:pPr>
-              <w:jc w:val="both"/>
-              <w:rPr>
-                <w:rFonts w:ascii="Georgia" w:hAnsi="Georgia" w:cs="Arial"/>
-                <w:sz w:val="20"/>
-                <w:szCs w:val="20"/>
-              </w:rPr>
-            </w:pPr>
-            <w:r>
-              <w:rPr>
-                <w:rFonts w:ascii="Georgia" w:hAnsi="Georgia" w:cs="Arial"/>
-                <w:sz w:val="20"/>
-                <w:szCs w:val="20"/>
-              </w:rPr>
-              <w:t>172.16 .2.135</w:t>
-            </w:r>
-          </w:p>
-        </w:tc>
-      </w:tr>
-      <w:tr>
-        <w:tc>
-          <w:tcPr>
-            <w:tcW w:w="1084" w:type="dxa"/>
-          </w:tcPr>
-          <w:p>
-            <w:pPr>
-              <w:jc w:val="both"/>
-              <w:rPr>
-                <w:rFonts w:ascii="Georgia" w:hAnsi="Georgia" w:cs="Arial"/>
-                <w:color w:val="231F20"/>
-                <w:sz w:val="20"/>
-                <w:szCs w:val="20"/>
-              </w:rPr>
-            </w:pPr>
-            <w:r>
-              <w:rPr>
-                <w:rFonts w:ascii="Georgia" w:hAnsi="Georgia" w:cs="Arial"/>
-                <w:color w:val="231F20"/>
-                <w:sz w:val="20"/>
-                <w:szCs w:val="20"/>
-              </w:rPr>
-              <w:t>2</w:t>
-            </w:r>
-          </w:p>
-        </w:tc>
-        <w:tc>
-          <w:tcPr>
-            <w:tcW w:w="1634" w:type="dxa"/>
-          </w:tcPr>
-          <w:p>
-            <w:pPr>
-              <w:jc w:val="both"/>
-              <w:rPr>
-                <w:rFonts w:ascii="Georgia" w:hAnsi="Georgia" w:cs="Arial"/>
-                <w:sz w:val="20"/>
-                <w:szCs w:val="20"/>
-              </w:rPr>
-            </w:pPr>
-            <w:r>
-              <w:rPr>
-                <w:rFonts w:ascii="Georgia" w:hAnsi="Georgia" w:cs="Arial"/>
-                <w:sz w:val="20"/>
-                <w:szCs w:val="20"/>
-              </w:rPr>
-              <w:t>172.16 .2.136</w:t>
-            </w:r>
-          </w:p>
-        </w:tc>
-        <w:tc>
-          <w:tcPr>
-            <w:tcW w:w="1964" w:type="dxa"/>
-          </w:tcPr>
-          <w:p>
-            <w:pPr>
-              <w:jc w:val="both"/>
-              <w:rPr>
-                <w:rFonts w:ascii="Georgia" w:hAnsi="Georgia" w:cs="Arial"/>
-                <w:color w:val="231F20"/>
-                <w:sz w:val="20"/>
-                <w:szCs w:val="20"/>
-              </w:rPr>
-            </w:pPr>
-            <w:r>
-              <w:rPr>
-                <w:rFonts w:ascii="Georgia" w:hAnsi="Georgia" w:cs="Arial"/>
-                <w:color w:val="231F20"/>
-                <w:sz w:val="20"/>
-                <w:szCs w:val="20"/>
-              </w:rPr>
-              <w:t>255.255.255.252</w:t>
-            </w:r>
-          </w:p>
-        </w:tc>
-        <w:tc>
-          <w:tcPr>
-            <w:tcW w:w="3143" w:type="dxa"/>
-          </w:tcPr>
-          <w:p>
-            <w:pPr>
-              <w:jc w:val="both"/>
-              <w:rPr>
-                <w:rFonts w:ascii="Georgia" w:hAnsi="Georgia" w:cs="Arial"/>
-                <w:b/>
-                <w:bCs/>
-                <w:color w:val="00B050"/>
-                <w:sz w:val="20"/>
-                <w:szCs w:val="20"/>
-              </w:rPr>
-            </w:pPr>
-          </w:p>
-        </w:tc>
-        <w:tc>
-          <w:tcPr>
-            <w:tcW w:w="1800" w:type="dxa"/>
-          </w:tcPr>
-          <w:p>
-            <w:pPr>
-              <w:jc w:val="both"/>
-              <w:rPr>
-                <w:rFonts w:ascii="Georgia" w:hAnsi="Georgia" w:cs="Arial"/>
-                <w:sz w:val="20"/>
-                <w:szCs w:val="20"/>
-              </w:rPr>
-            </w:pPr>
-            <w:r>
-              <w:rPr>
-                <w:rFonts w:ascii="Georgia" w:hAnsi="Georgia" w:cs="Arial"/>
-                <w:sz w:val="20"/>
-                <w:szCs w:val="20"/>
-              </w:rPr>
-              <w:t>172.16 .2.139</w:t>
-            </w:r>
-          </w:p>
-        </w:tc>
-      </w:tr>
-      <w:tr>
-        <w:tc>
-          <w:tcPr>
-            <w:tcW w:w="1084" w:type="dxa"/>
-          </w:tcPr>
-          <w:p>
-            <w:pPr>
-              <w:jc w:val="both"/>
-              <w:rPr>
-                <w:rFonts w:ascii="Georgia" w:hAnsi="Georgia" w:cs="Arial"/>
-                <w:color w:val="231F20"/>
-                <w:sz w:val="20"/>
-                <w:szCs w:val="20"/>
-              </w:rPr>
-            </w:pPr>
-            <w:r>
-              <w:rPr>
-                <w:rFonts w:ascii="Georgia" w:hAnsi="Georgia" w:cs="Arial"/>
-                <w:color w:val="231F20"/>
-                <w:sz w:val="20"/>
-                <w:szCs w:val="20"/>
-              </w:rPr>
-              <w:t>3</w:t>
-            </w:r>
-          </w:p>
-        </w:tc>
-        <w:tc>
-          <w:tcPr>
-            <w:tcW w:w="1634" w:type="dxa"/>
-          </w:tcPr>
-          <w:p>
-            <w:pPr>
-              <w:jc w:val="both"/>
-              <w:rPr>
-                <w:rFonts w:ascii="Georgia" w:hAnsi="Georgia" w:cs="Arial"/>
-                <w:sz w:val="20"/>
-                <w:szCs w:val="20"/>
-              </w:rPr>
-            </w:pPr>
-            <w:r>
-              <w:rPr>
-                <w:rFonts w:ascii="Georgia" w:hAnsi="Georgia" w:cs="Arial"/>
-                <w:sz w:val="20"/>
-                <w:szCs w:val="20"/>
-              </w:rPr>
-              <w:t>172.16 .2.140</w:t>
-            </w:r>
-          </w:p>
-        </w:tc>
-        <w:tc>
-          <w:tcPr>
-            <w:tcW w:w="1964" w:type="dxa"/>
-          </w:tcPr>
-          <w:p>
-            <w:pPr>
-              <w:jc w:val="both"/>
-              <w:rPr>
-                <w:rFonts w:ascii="Georgia" w:hAnsi="Georgia" w:cs="Arial"/>
-                <w:color w:val="231F20"/>
-                <w:sz w:val="20"/>
-                <w:szCs w:val="20"/>
-              </w:rPr>
-            </w:pPr>
-            <w:r>
-              <w:rPr>
-                <w:rFonts w:ascii="Georgia" w:hAnsi="Georgia" w:cs="Arial"/>
-                <w:color w:val="231F20"/>
-                <w:sz w:val="20"/>
-                <w:szCs w:val="20"/>
-              </w:rPr>
-              <w:t>255.255.255.252</w:t>
-            </w:r>
-          </w:p>
-        </w:tc>
-        <w:tc>
-          <w:tcPr>
-            <w:tcW w:w="3143" w:type="dxa"/>
-          </w:tcPr>
-          <w:p>
-            <w:pPr>
-              <w:jc w:val="both"/>
-              <w:rPr>
-                <w:rFonts w:ascii="Georgia" w:hAnsi="Georgia" w:cs="Arial"/>
-                <w:b/>
-                <w:bCs/>
-                <w:color w:val="00B050"/>
-                <w:sz w:val="20"/>
-                <w:szCs w:val="20"/>
-              </w:rPr>
-            </w:pPr>
-          </w:p>
-        </w:tc>
-        <w:tc>
-          <w:tcPr>
-            <w:tcW w:w="1800" w:type="dxa"/>
-          </w:tcPr>
-          <w:p>
-            <w:pPr>
-              <w:jc w:val="both"/>
-              <w:rPr>
-                <w:rFonts w:ascii="Georgia" w:hAnsi="Georgia" w:cs="Arial"/>
-                <w:sz w:val="20"/>
-                <w:szCs w:val="20"/>
-              </w:rPr>
-            </w:pPr>
-            <w:r>
-              <w:rPr>
-                <w:rFonts w:ascii="Georgia" w:hAnsi="Georgia" w:cs="Arial"/>
-                <w:sz w:val="20"/>
-                <w:szCs w:val="20"/>
-              </w:rPr>
-              <w:t>172.16 .2.143</w:t>
-            </w:r>
-          </w:p>
-        </w:tc>
-      </w:tr>
-      <w:tr>
-        <w:tc>
-          <w:tcPr>
-            <w:tcW w:w="1084" w:type="dxa"/>
-          </w:tcPr>
-          <w:p>
-            <w:pPr>
-              <w:jc w:val="both"/>
-              <w:rPr>
-                <w:rFonts w:ascii="Georgia" w:hAnsi="Georgia" w:cs="Arial"/>
-                <w:color w:val="231F20"/>
-                <w:sz w:val="20"/>
-                <w:szCs w:val="20"/>
-              </w:rPr>
-            </w:pPr>
-            <w:r>
-              <w:rPr>
-                <w:rFonts w:ascii="Georgia" w:hAnsi="Georgia" w:cs="Arial"/>
-                <w:color w:val="231F20"/>
-                <w:sz w:val="20"/>
-                <w:szCs w:val="20"/>
-              </w:rPr>
-              <w:t>4</w:t>
-            </w:r>
-          </w:p>
-        </w:tc>
-        <w:tc>
-          <w:tcPr>
-            <w:tcW w:w="1634" w:type="dxa"/>
-          </w:tcPr>
-          <w:p>
-            <w:pPr>
-              <w:jc w:val="both"/>
-              <w:rPr>
-                <w:rFonts w:ascii="Georgia" w:hAnsi="Georgia" w:cs="Arial"/>
-                <w:sz w:val="20"/>
-                <w:szCs w:val="20"/>
-              </w:rPr>
-            </w:pPr>
-            <w:r>
-              <w:rPr>
-                <w:rFonts w:ascii="Georgia" w:hAnsi="Georgia" w:cs="Arial"/>
-                <w:sz w:val="20"/>
-                <w:szCs w:val="20"/>
-              </w:rPr>
-              <w:t>172.16 .2.144</w:t>
-            </w:r>
-          </w:p>
-        </w:tc>
-        <w:tc>
-          <w:tcPr>
-            <w:tcW w:w="1964" w:type="dxa"/>
-          </w:tcPr>
-          <w:p>
-            <w:pPr>
-              <w:jc w:val="both"/>
-              <w:rPr>
-                <w:rFonts w:ascii="Georgia" w:hAnsi="Georgia" w:cs="Arial"/>
-                <w:color w:val="231F20"/>
-                <w:sz w:val="20"/>
-                <w:szCs w:val="20"/>
-              </w:rPr>
-            </w:pPr>
-            <w:r>
-              <w:rPr>
-                <w:rFonts w:ascii="Georgia" w:hAnsi="Georgia" w:cs="Arial"/>
-                <w:color w:val="231F20"/>
-                <w:sz w:val="20"/>
-                <w:szCs w:val="20"/>
-              </w:rPr>
-              <w:t>255.255.255.252</w:t>
-            </w:r>
-          </w:p>
-        </w:tc>
-        <w:tc>
-          <w:tcPr>
-            <w:tcW w:w="3143" w:type="dxa"/>
-          </w:tcPr>
-          <w:p>
-            <w:pPr>
-              <w:jc w:val="both"/>
-              <w:rPr>
-                <w:rFonts w:ascii="Georgia" w:hAnsi="Georgia" w:cs="Arial"/>
-                <w:b/>
-                <w:bCs/>
-                <w:color w:val="00B050"/>
-                <w:sz w:val="20"/>
-                <w:szCs w:val="20"/>
-              </w:rPr>
-            </w:pPr>
-          </w:p>
-        </w:tc>
-        <w:tc>
-          <w:tcPr>
-            <w:tcW w:w="1800" w:type="dxa"/>
-          </w:tcPr>
-          <w:p>
-            <w:pPr>
-              <w:jc w:val="both"/>
-              <w:rPr>
-                <w:rFonts w:ascii="Georgia" w:hAnsi="Georgia" w:cs="Arial"/>
-                <w:sz w:val="20"/>
-                <w:szCs w:val="20"/>
-              </w:rPr>
-            </w:pPr>
-            <w:r>
-              <w:rPr>
-                <w:rFonts w:ascii="Georgia" w:hAnsi="Georgia" w:cs="Arial"/>
-                <w:sz w:val="20"/>
-                <w:szCs w:val="20"/>
-              </w:rPr>
-              <w:t>172.16 .2.147</w:t>
             </w:r>
           </w:p>
         </w:tc>
@@ -16395,15 +16149,63 @@
     </w:tbl>
     <w:p>
       <w:pPr>
-        <w:jc w:val="both"/>
         <w:rPr>
           <w:rFonts w:ascii="Georgia" w:hAnsi="Georgia"/>
           <w:b/>
           <w:bCs/>
-          <w:sz w:val="26"/>
-          <w:szCs w:val="26"/>
-        </w:rPr>
-      </w:pPr>
+          <w:color w:val="0070C0"/>
+          <w:sz w:val="26"/>
+          <w:szCs w:val="26"/>
+        </w:rPr>
+      </w:pPr>
+    </w:p>
+    <w:p>
+      <w:pPr>
+        <w:jc w:val="center"/>
+        <w:rPr>
+          <w:rFonts w:ascii="Georgia" w:hAnsi="Georgia"/>
+          <w:b/>
+          <w:bCs/>
+          <w:color w:val="0070C0"/>
+          <w:sz w:val="26"/>
+          <w:szCs w:val="26"/>
+        </w:rPr>
+      </w:pPr>
+      <w:r>
+        <w:rPr>
+          <w:rFonts w:ascii="Georgia" w:hAnsi="Georgia"/>
+          <w:b/>
+          <w:bCs/>
+          <w:color w:val="0070C0"/>
+          <w:sz w:val="26"/>
+          <w:szCs w:val="26"/>
+        </w:rPr>
+        <w:t>The end</w:t>
+      </w:r>
+    </w:p>
+    <w:p>
+      <w:pPr>
+        <w:jc w:val="center"/>
+        <w:rPr>
+          <w:rFonts w:ascii="Georgia" w:hAnsi="Georgia"/>
+          <w:b/>
+          <w:bCs/>
+          <w:color w:val="0070C0"/>
+          <w:sz w:val="26"/>
+          <w:szCs w:val="26"/>
+        </w:rPr>
+      </w:pPr>
+      <w:r>
+        <w:rPr>
+          <w:rFonts w:ascii="Georgia" w:hAnsi="Georgia"/>
+          <w:b/>
+          <w:bCs/>
+          <w:color w:val="0070C0"/>
+          <w:sz w:val="26"/>
+          <w:szCs w:val="26"/>
+        </w:rPr>
+        <w:t>Solution presented by Team-K8S.</w:t>
+      </w:r>
     </w:p>
     <w:sectPr>
       <w:pgSz w:w="11906" w:h="16838"/>
@@ -16418,6 +16220,119 @@
 <file path=word/numbering.xml><?xml version="1.0" encoding="utf-8"?>
 <w:numbering xmlns:wpc="http://schemas.microsoft.com/office/word/2010/wordprocessingCanvas" xmlns:mc="http://schemas.openxmlformats.org/markup-compatibility/2006" xmlns:o="urn:schemas-microsoft-com:office:office" xmlns:r="http://schemas.openxmlformats.org/officeDocument/2006/relationships" xmlns:m="http://schemas.openxmlformats.org/officeDocument/2006/math" xmlns:v="urn:schemas-microsoft-com:vml" xmlns:wp14="http://schemas.microsoft.com/office/word/2010/wordprocessingDrawing" xmlns:wp="http://schemas.openxmlformats.org/drawingml/2006/wordprocessingDrawing" xmlns:w10="urn:schemas-microsoft-com:office:word" xmlns:w="http://schemas.openxmlformats.org/wordprocessingml/2006/main" xmlns:w14="http://schemas.microsoft.com/office/word/2010/wordml" xmlns:wpg="http://schemas.microsoft.com/office/word/2010/wordprocessingGroup" xmlns:wpi="http://schemas.microsoft.com/office/word/2010/wordprocessingInk" xmlns:wne="http://schemas.microsoft.com/office/word/2006/wordml" xmlns:wps="http://schemas.microsoft.com/office/word/2010/wordprocessingShape" mc:Ignorable="w14 wp14">
   <w:abstractNum w:abstractNumId="0">
+    <w:nsid w:val="06EA7DDC"/>
+    <w:multiLevelType w:val="hybridMultilevel"/>
+    <w:tmpl w:val="61BE4156"/>
+    <w:lvl w:ilvl="0" w:tplc="04090009">
+      <w:start w:val="1"/>
+      <w:numFmt w:val="bullet"/>
+      <w:lvlText w:val=""/>
+      <w:lvlJc w:val="left"/>
+      <w:pPr>
+        <w:ind w:left="720" w:hanging="360"/>
+      </w:pPr>
+      <w:rPr>
+        <w:rFonts w:ascii="Wingdings" w:hAnsi="Wingdings" w:hint="default"/>
+      </w:rPr>
+    </w:lvl>
+    <w:lvl w:ilvl="1" w:tplc="04090003" w:tentative="1">
+      <w:start w:val="1"/>
+      <w:numFmt w:val="bullet"/>
+      <w:lvlText w:val="o"/>
+      <w:lvlJc w:val="left"/>
+      <w:pPr>
+        <w:ind w:left="1440" w:hanging="360"/>
+      </w:pPr>
+      <w:rPr>
+        <w:rFonts w:ascii="Courier New" w:hAnsi="Courier New" w:cs="Courier New" w:hint="default"/>
+      </w:rPr>
+    </w:lvl>
+    <w:lvl w:ilvl="2" w:tplc="04090005" w:tentative="1">
+      <w:start w:val="1"/>
+      <w:numFmt w:val="bullet"/>
+      <w:lvlText w:val=""/>
+      <w:lvlJc w:val="left"/>
+      <w:pPr>
+        <w:ind w:left="2160" w:hanging="360"/>
+      </w:pPr>
+      <w:rPr>
+        <w:rFonts w:ascii="Wingdings" w:hAnsi="Wingdings" w:hint="default"/>
+      </w:rPr>
+    </w:lvl>
+    <w:lvl w:ilvl="3" w:tplc="04090001" w:tentative="1">
+      <w:start w:val="1"/>
+      <w:numFmt w:val="bullet"/>
+      <w:lvlText w:val=""/>
+      <w:lvlJc w:val="left"/>
+      <w:pPr>
+        <w:ind w:left="2880" w:hanging="360"/>
+      </w:pPr>
+      <w:rPr>
+        <w:rFonts w:ascii="Symbol" w:hAnsi="Symbol" w:hint="default"/>
+      </w:rPr>
+    </w:lvl>
+    <w:lvl w:ilvl="4" w:tplc="04090003" w:tentative="1">
+      <w:start w:val="1"/>
+      <w:numFmt w:val="bullet"/>
+      <w:lvlText w:val="o"/>
+      <w:lvlJc w:val="left"/>
+      <w:pPr>
+        <w:ind w:left="3600" w:hanging="360"/>
+      </w:pPr>
+      <w:rPr>
+        <w:rFonts w:ascii="Courier New" w:hAnsi="Courier New" w:cs="Courier New" w:hint="default"/>
+      </w:rPr>
+    </w:lvl>
+    <w:lvl w:ilvl="5" w:tplc="04090005" w:tentative="1">
+      <w:start w:val="1"/>
+      <w:numFmt w:val="bullet"/>
+      <w:lvlText w:val=""/>
+      <w:lvlJc w:val="left"/>
+      <w:pPr>
+        <w:ind w:left="4320" w:hanging="360"/>
+      </w:pPr>
+      <w:rPr>
+        <w:rFonts w:ascii="Wingdings" w:hAnsi="Wingdings" w:hint="default"/>
+      </w:rPr>
+    </w:lvl>
+    <w:lvl w:ilvl="6" w:tplc="04090001" w:tentative="1">
+      <w:start w:val="1"/>
+      <w:numFmt w:val="bullet"/>
+      <w:lvlText w:val=""/>
+      <w:lvlJc w:val="left"/>
+      <w:pPr>
+        <w:ind w:left="5040" w:hanging="360"/>
+      </w:pPr>
+      <w:rPr>
+        <w:rFonts w:ascii="Symbol" w:hAnsi="Symbol" w:hint="default"/>
+      </w:rPr>
+    </w:lvl>
+    <w:lvl w:ilvl="7" w:tplc="04090003" w:tentative="1">
+      <w:start w:val="1"/>
+      <w:numFmt w:val="bullet"/>
+      <w:lvlText w:val="o"/>
+      <w:lvlJc w:val="left"/>
+      <w:pPr>
+        <w:ind w:left="5760" w:hanging="360"/>
+      </w:pPr>
+      <w:rPr>
+        <w:rFonts w:ascii="Courier New" w:hAnsi="Courier New" w:cs="Courier New" w:hint="default"/>
+      </w:rPr>
+    </w:lvl>
+    <w:lvl w:ilvl="8" w:tplc="04090005" w:tentative="1">
+      <w:start w:val="1"/>
+      <w:numFmt w:val="bullet"/>
+      <w:lvlText w:val=""/>
+      <w:lvlJc w:val="left"/>
+      <w:pPr>
+        <w:ind w:left="6480" w:hanging="360"/>
+      </w:pPr>
+      <w:rPr>
+        <w:rFonts w:ascii="Wingdings" w:hAnsi="Wingdings" w:hint="default"/>
+      </w:rPr>
+    </w:lvl>
+  </w:abstractNum>
+  <w:abstractNum w:abstractNumId="1">
     <w:nsid w:val="20B56E97"/>
     <w:multiLevelType w:val="hybridMultilevel"/>
     <w:tmpl w:val="668EB9A0"/>
@@ -16506,7 +16421,7 @@
       </w:pPr>
     </w:lvl>
   </w:abstractNum>
-  <w:abstractNum w:abstractNumId="1">
+  <w:abstractNum w:abstractNumId="2">
     <w:nsid w:val="2FDB145A"/>
     <w:multiLevelType w:val="hybridMultilevel"/>
     <w:tmpl w:val="C3F28E32"/>
@@ -16619,7 +16534,7 @@
       </w:rPr>
     </w:lvl>
   </w:abstractNum>
-  <w:abstractNum w:abstractNumId="2">
+  <w:abstractNum w:abstractNumId="3">
     <w:nsid w:val="3843151E"/>
     <w:multiLevelType w:val="hybridMultilevel"/>
     <w:tmpl w:val="8CCC0FC6"/>
@@ -16732,14 +16647,14 @@
       </w:rPr>
     </w:lvl>
   </w:abstractNum>
-  <w:abstractNum w:abstractNumId="3">
-    <w:nsid w:val="45981AAE"/>
+  <w:abstractNum w:abstractNumId="4">
+    <w:nsid w:val="416461D1"/>
     <w:multiLevelType w:val="hybridMultilevel"/>
-    <w:tmpl w:val="B678CE70"/>
-    <w:lvl w:ilvl="0" w:tplc="0409000B">
+    <w:tmpl w:val="97F4FC4E"/>
+    <w:lvl w:ilvl="0" w:tplc="04090009">
       <w:start w:val="1"/>
       <w:numFmt w:val="bullet"/>
-      <w:lvlText w:val=""/>
+      <w:lvlText w:val=""/>
       <w:lvlJc w:val="left"/>
       <w:pPr>
         <w:ind w:left="720" w:hanging="360"/>
@@ -16845,7 +16760,346 @@
       </w:rPr>
     </w:lvl>
   </w:abstractNum>
-  <w:abstractNum w:abstractNumId="4">
+  <w:abstractNum w:abstractNumId="5">
+    <w:nsid w:val="45981AAE"/>
+    <w:multiLevelType w:val="hybridMultilevel"/>
+    <w:tmpl w:val="B678CE70"/>
+    <w:lvl w:ilvl="0" w:tplc="0409000B">
+      <w:start w:val="1"/>
+      <w:numFmt w:val="bullet"/>
+      <w:lvlText w:val=""/>
+      <w:lvlJc w:val="left"/>
+      <w:pPr>
+        <w:ind w:left="720" w:hanging="360"/>
+      </w:pPr>
+      <w:rPr>
+        <w:rFonts w:ascii="Wingdings" w:hAnsi="Wingdings" w:hint="default"/>
+      </w:rPr>
+    </w:lvl>
+    <w:lvl w:ilvl="1" w:tplc="04090003" w:tentative="1">
+      <w:start w:val="1"/>
+      <w:numFmt w:val="bullet"/>
+      <w:lvlText w:val="o"/>
+      <w:lvlJc w:val="left"/>
+      <w:pPr>
+        <w:ind w:left="1440" w:hanging="360"/>
+      </w:pPr>
+      <w:rPr>
+        <w:rFonts w:ascii="Courier New" w:hAnsi="Courier New" w:cs="Courier New" w:hint="default"/>
+      </w:rPr>
+    </w:lvl>
+    <w:lvl w:ilvl="2" w:tplc="04090005" w:tentative="1">
+      <w:start w:val="1"/>
+      <w:numFmt w:val="bullet"/>
+      <w:lvlText w:val=""/>
+      <w:lvlJc w:val="left"/>
+      <w:pPr>
+        <w:ind w:left="2160" w:hanging="360"/>
+      </w:pPr>
+      <w:rPr>
+        <w:rFonts w:ascii="Wingdings" w:hAnsi="Wingdings" w:hint="default"/>
+      </w:rPr>
+    </w:lvl>
+    <w:lvl w:ilvl="3" w:tplc="04090001" w:tentative="1">
+      <w:start w:val="1"/>
+      <w:numFmt w:val="bullet"/>
+      <w:lvlText w:val=""/>
+      <w:lvlJc w:val="left"/>
+      <w:pPr>
+        <w:ind w:left="2880" w:hanging="360"/>
+      </w:pPr>
+      <w:rPr>
+        <w:rFonts w:ascii="Symbol" w:hAnsi="Symbol" w:hint="default"/>
+      </w:rPr>
+    </w:lvl>
+    <w:lvl w:ilvl="4" w:tplc="04090003" w:tentative="1">
+      <w:start w:val="1"/>
+      <w:numFmt w:val="bullet"/>
+      <w:lvlText w:val="o"/>
+      <w:lvlJc w:val="left"/>
+      <w:pPr>
+        <w:ind w:left="3600" w:hanging="360"/>
+      </w:pPr>
+      <w:rPr>
+        <w:rFonts w:ascii="Courier New" w:hAnsi="Courier New" w:cs="Courier New" w:hint="default"/>
+      </w:rPr>
+    </w:lvl>
+    <w:lvl w:ilvl="5" w:tplc="04090005" w:tentative="1">
+      <w:start w:val="1"/>
+      <w:numFmt w:val="bullet"/>
+      <w:lvlText w:val=""/>
+      <w:lvlJc w:val="left"/>
+      <w:pPr>
+        <w:ind w:left="4320" w:hanging="360"/>
+      </w:pPr>
+      <w:rPr>
+        <w:rFonts w:ascii="Wingdings" w:hAnsi="Wingdings" w:hint="default"/>
+      </w:rPr>
+    </w:lvl>
+    <w:lvl w:ilvl="6" w:tplc="04090001" w:tentative="1">
+      <w:start w:val="1"/>
+      <w:numFmt w:val="bullet"/>
+      <w:lvlText w:val=""/>
+      <w:lvlJc w:val="left"/>
+      <w:pPr>
+        <w:ind w:left="5040" w:hanging="360"/>
+      </w:pPr>
+      <w:rPr>
+        <w:rFonts w:ascii="Symbol" w:hAnsi="Symbol" w:hint="default"/>
+      </w:rPr>
+    </w:lvl>
+    <w:lvl w:ilvl="7" w:tplc="04090003" w:tentative="1">
+      <w:start w:val="1"/>
+      <w:numFmt w:val="bullet"/>
+      <w:lvlText w:val="o"/>
+      <w:lvlJc w:val="left"/>
+      <w:pPr>
+        <w:ind w:left="5760" w:hanging="360"/>
+      </w:pPr>
+      <w:rPr>
+        <w:rFonts w:ascii="Courier New" w:hAnsi="Courier New" w:cs="Courier New" w:hint="default"/>
+      </w:rPr>
+    </w:lvl>
+    <w:lvl w:ilvl="8" w:tplc="04090005" w:tentative="1">
+      <w:start w:val="1"/>
+      <w:numFmt w:val="bullet"/>
+      <w:lvlText w:val=""/>
+      <w:lvlJc w:val="left"/>
+      <w:pPr>
+        <w:ind w:left="6480" w:hanging="360"/>
+      </w:pPr>
+      <w:rPr>
+        <w:rFonts w:ascii="Wingdings" w:hAnsi="Wingdings" w:hint="default"/>
+      </w:rPr>
+    </w:lvl>
+  </w:abstractNum>
+  <w:abstractNum w:abstractNumId="6">
+    <w:nsid w:val="4A6D0F15"/>
+    <w:multiLevelType w:val="hybridMultilevel"/>
+    <w:tmpl w:val="5F466426"/>
+    <w:lvl w:ilvl="0" w:tplc="04090009">
+      <w:start w:val="1"/>
+      <w:numFmt w:val="bullet"/>
+      <w:lvlText w:val=""/>
+      <w:lvlJc w:val="left"/>
+      <w:pPr>
+        <w:ind w:left="720" w:hanging="360"/>
+      </w:pPr>
+      <w:rPr>
+        <w:rFonts w:ascii="Wingdings" w:hAnsi="Wingdings" w:hint="default"/>
+      </w:rPr>
+    </w:lvl>
+    <w:lvl w:ilvl="1" w:tplc="04090003" w:tentative="1">
+      <w:start w:val="1"/>
+      <w:numFmt w:val="bullet"/>
+      <w:lvlText w:val="o"/>
+      <w:lvlJc w:val="left"/>
+      <w:pPr>
+        <w:ind w:left="1440" w:hanging="360"/>
+      </w:pPr>
+      <w:rPr>
+        <w:rFonts w:ascii="Courier New" w:hAnsi="Courier New" w:cs="Courier New" w:hint="default"/>
+      </w:rPr>
+    </w:lvl>
+    <w:lvl w:ilvl="2" w:tplc="04090005" w:tentative="1">
+      <w:start w:val="1"/>
+      <w:numFmt w:val="bullet"/>
+      <w:lvlText w:val=""/>
+      <w:lvlJc w:val="left"/>
+      <w:pPr>
+        <w:ind w:left="2160" w:hanging="360"/>
+      </w:pPr>
+      <w:rPr>
+        <w:rFonts w:ascii="Wingdings" w:hAnsi="Wingdings" w:hint="default"/>
+      </w:rPr>
+    </w:lvl>
+    <w:lvl w:ilvl="3" w:tplc="04090001" w:tentative="1">
+      <w:start w:val="1"/>
+      <w:numFmt w:val="bullet"/>
+      <w:lvlText w:val=""/>
+      <w:lvlJc w:val="left"/>
+      <w:pPr>
+        <w:ind w:left="2880" w:hanging="360"/>
+      </w:pPr>
+      <w:rPr>
+        <w:rFonts w:ascii="Symbol" w:hAnsi="Symbol" w:hint="default"/>
+      </w:rPr>
+    </w:lvl>
+    <w:lvl w:ilvl="4" w:tplc="04090003" w:tentative="1">
+      <w:start w:val="1"/>
+      <w:numFmt w:val="bullet"/>
+      <w:lvlText w:val="o"/>
+      <w:lvlJc w:val="left"/>
+      <w:pPr>
+        <w:ind w:left="3600" w:hanging="360"/>
+      </w:pPr>
+      <w:rPr>
+        <w:rFonts w:ascii="Courier New" w:hAnsi="Courier New" w:cs="Courier New" w:hint="default"/>
+      </w:rPr>
+    </w:lvl>
+    <w:lvl w:ilvl="5" w:tplc="04090005" w:tentative="1">
+      <w:start w:val="1"/>
+      <w:numFmt w:val="bullet"/>
+      <w:lvlText w:val=""/>
+      <w:lvlJc w:val="left"/>
+      <w:pPr>
+        <w:ind w:left="4320" w:hanging="360"/>
+      </w:pPr>
+      <w:rPr>
+        <w:rFonts w:ascii="Wingdings" w:hAnsi="Wingdings" w:hint="default"/>
+      </w:rPr>
+    </w:lvl>
+    <w:lvl w:ilvl="6" w:tplc="04090001" w:tentative="1">
+      <w:start w:val="1"/>
+      <w:numFmt w:val="bullet"/>
+      <w:lvlText w:val=""/>
+      <w:lvlJc w:val="left"/>
+      <w:pPr>
+        <w:ind w:left="5040" w:hanging="360"/>
+      </w:pPr>
+      <w:rPr>
+        <w:rFonts w:ascii="Symbol" w:hAnsi="Symbol" w:hint="default"/>
+      </w:rPr>
+    </w:lvl>
+    <w:lvl w:ilvl="7" w:tplc="04090003" w:tentative="1">
+      <w:start w:val="1"/>
+      <w:numFmt w:val="bullet"/>
+      <w:lvlText w:val="o"/>
+      <w:lvlJc w:val="left"/>
+      <w:pPr>
+        <w:ind w:left="5760" w:hanging="360"/>
+      </w:pPr>
+      <w:rPr>
+        <w:rFonts w:ascii="Courier New" w:hAnsi="Courier New" w:cs="Courier New" w:hint="default"/>
+      </w:rPr>
+    </w:lvl>
+    <w:lvl w:ilvl="8" w:tplc="04090005" w:tentative="1">
+      <w:start w:val="1"/>
+      <w:numFmt w:val="bullet"/>
+      <w:lvlText w:val=""/>
+      <w:lvlJc w:val="left"/>
+      <w:pPr>
+        <w:ind w:left="6480" w:hanging="360"/>
+      </w:pPr>
+      <w:rPr>
+        <w:rFonts w:ascii="Wingdings" w:hAnsi="Wingdings" w:hint="default"/>
+      </w:rPr>
+    </w:lvl>
+  </w:abstractNum>
+  <w:abstractNum w:abstractNumId="7">
+    <w:nsid w:val="536D56EA"/>
+    <w:multiLevelType w:val="hybridMultilevel"/>
+    <w:tmpl w:val="1D5A8824"/>
+    <w:lvl w:ilvl="0" w:tplc="04090009">
+      <w:start w:val="1"/>
+      <w:numFmt w:val="bullet"/>
+      <w:lvlText w:val=""/>
+      <w:lvlJc w:val="left"/>
+      <w:pPr>
+        <w:ind w:left="720" w:hanging="360"/>
+      </w:pPr>
+      <w:rPr>
+        <w:rFonts w:ascii="Wingdings" w:hAnsi="Wingdings" w:hint="default"/>
+      </w:rPr>
+    </w:lvl>
+    <w:lvl w:ilvl="1" w:tplc="04090003" w:tentative="1">
+      <w:start w:val="1"/>
+      <w:numFmt w:val="bullet"/>
+      <w:lvlText w:val="o"/>
+      <w:lvlJc w:val="left"/>
+      <w:pPr>
+        <w:ind w:left="1440" w:hanging="360"/>
+      </w:pPr>
+      <w:rPr>
+        <w:rFonts w:ascii="Courier New" w:hAnsi="Courier New" w:cs="Courier New" w:hint="default"/>
+      </w:rPr>
+    </w:lvl>
+    <w:lvl w:ilvl="2" w:tplc="04090005" w:tentative="1">
+      <w:start w:val="1"/>
+      <w:numFmt w:val="bullet"/>
+      <w:lvlText w:val=""/>
+      <w:lvlJc w:val="left"/>
+      <w:pPr>
+        <w:ind w:left="2160" w:hanging="360"/>
+      </w:pPr>
+      <w:rPr>
+        <w:rFonts w:ascii="Wingdings" w:hAnsi="Wingdings" w:hint="default"/>
+      </w:rPr>
+    </w:lvl>
+    <w:lvl w:ilvl="3" w:tplc="04090001" w:tentative="1">
+      <w:start w:val="1"/>
+      <w:numFmt w:val="bullet"/>
+      <w:lvlText w:val=""/>
+      <w:lvlJc w:val="left"/>
+      <w:pPr>
+        <w:ind w:left="2880" w:hanging="360"/>
+      </w:pPr>
+      <w:rPr>
+        <w:rFonts w:ascii="Symbol" w:hAnsi="Symbol" w:hint="default"/>
+      </w:rPr>
+    </w:lvl>
+    <w:lvl w:ilvl="4" w:tplc="04090003" w:tentative="1">
+      <w:start w:val="1"/>
+      <w:numFmt w:val="bullet"/>
+      <w:lvlText w:val="o"/>
+      <w:lvlJc w:val="left"/>
+      <w:pPr>
+        <w:ind w:left="3600" w:hanging="360"/>
+      </w:pPr>
+      <w:rPr>
+        <w:rFonts w:ascii="Courier New" w:hAnsi="Courier New" w:cs="Courier New" w:hint="default"/>
+      </w:rPr>
+    </w:lvl>
+    <w:lvl w:ilvl="5" w:tplc="04090005" w:tentative="1">
+      <w:start w:val="1"/>
+      <w:numFmt w:val="bullet"/>
+      <w:lvlText w:val=""/>
+      <w:lvlJc w:val="left"/>
+      <w:pPr>
+        <w:ind w:left="4320" w:hanging="360"/>
+      </w:pPr>
+      <w:rPr>
+        <w:rFonts w:ascii="Wingdings" w:hAnsi="Wingdings" w:hint="default"/>
+      </w:rPr>
+    </w:lvl>
+    <w:lvl w:ilvl="6" w:tplc="04090001" w:tentative="1">
+      <w:start w:val="1"/>
+      <w:numFmt w:val="bullet"/>
+      <w:lvlText w:val=""/>
+      <w:lvlJc w:val="left"/>
+      <w:pPr>
+        <w:ind w:left="5040" w:hanging="360"/>
+      </w:pPr>
+      <w:rPr>
+        <w:rFonts w:ascii="Symbol" w:hAnsi="Symbol" w:hint="default"/>
+      </w:rPr>
+    </w:lvl>
+    <w:lvl w:ilvl="7" w:tplc="04090003" w:tentative="1">
+      <w:start w:val="1"/>
+      <w:numFmt w:val="bullet"/>
+      <w:lvlText w:val="o"/>
+      <w:lvlJc w:val="left"/>
+      <w:pPr>
+        <w:ind w:left="5760" w:hanging="360"/>
+      </w:pPr>
+      <w:rPr>
+        <w:rFonts w:ascii="Courier New" w:hAnsi="Courier New" w:cs="Courier New" w:hint="default"/>
+      </w:rPr>
+    </w:lvl>
+    <w:lvl w:ilvl="8" w:tplc="04090005" w:tentative="1">
+      <w:start w:val="1"/>
+      <w:numFmt w:val="bullet"/>
+      <w:lvlText w:val=""/>
+      <w:lvlJc w:val="left"/>
+      <w:pPr>
+        <w:ind w:left="6480" w:hanging="360"/>
+      </w:pPr>
+      <w:rPr>
+        <w:rFonts w:ascii="Wingdings" w:hAnsi="Wingdings" w:hint="default"/>
+      </w:rPr>
+    </w:lvl>
+  </w:abstractNum>
+  <w:abstractNum w:abstractNumId="8">
     <w:nsid w:val="5B494372"/>
     <w:multiLevelType w:val="hybridMultilevel"/>
     <w:tmpl w:val="C076F37A"/>
@@ -16935,19 +17189,31 @@
     </w:lvl>
   </w:abstractNum>
   <w:num w:numId="1">
+    <w:abstractNumId w:val="8"/>
+  </w:num>
+  <w:num w:numId="2">
+    <w:abstractNumId w:val="1"/>
+  </w:num>
+  <w:num w:numId="3">
+    <w:abstractNumId w:val="3"/>
+  </w:num>
+  <w:num w:numId="4">
+    <w:abstractNumId w:val="5"/>
+  </w:num>
+  <w:num w:numId="5">
+    <w:abstractNumId w:val="2"/>
+  </w:num>
+  <w:num w:numId="6">
+    <w:abstractNumId w:val="0"/>
+  </w:num>
+  <w:num w:numId="7">
     <w:abstractNumId w:val="4"/>
   </w:num>
-  <w:num w:numId="2">
-    <w:abstractNumId w:val="0"/>
+  <w:num w:numId="8">
+    <w:abstractNumId w:val="7"/>
   </w:num>
-  <w:num w:numId="3">
-    <w:abstractNumId w:val="2"/>
-  </w:num>
-  <w:num w:numId="4">
-    <w:abstractNumId w:val="3"/>
-  </w:num>
-  <w:num w:numId="5">
-    <w:abstractNumId w:val="1"/>
+  <w:num w:numId="9">
+    <w:abstractNumId w:val="6"/>
   </w:num>
 </w:numbering>
 </file>
@@ -17755,7 +18021,7 @@
   <a:extraClrSchemeLst/>
   <a:extLst>
     <a:ext uri="{05A4C25C-085E-4340-85A3-A5531E510DB2}">
-      <thm15:themeFamily xmlns:thm15="http://schemas.microsoft.com/office/thememl/2012/main" xmlns="" name="Office Theme" id="{62F939B6-93AF-4DB8-9C6B-D6C7DFDC589F}" vid="{4A3C46E8-61CC-4603-A589-7422A47A8E4A}"/>
+      <thm15:themeFamily xmlns="" xmlns:thm15="http://schemas.microsoft.com/office/thememl/2012/main" name="Office Theme" id="{62F939B6-93AF-4DB8-9C6B-D6C7DFDC589F}" vid="{4A3C46E8-61CC-4603-A589-7422A47A8E4A}"/>
     </a:ext>
   </a:extLst>
 </a:theme>

</xml_diff>